<commit_message>
added sprint4 planning documents
</commit_message>
<xml_diff>
--- a/sprint_4/sprintPlan_sprint4.docx
+++ b/sprint_4/sprintPlan_sprint4.docx
@@ -341,7 +341,13 @@
         <w:contextualSpacing/>
       </w:pPr>
       <w:r>
-        <w:t>Sprint 4</w:t>
+        <w:t>The project name has not yet been decided, but is currently being referred to as "Paddl</w:t>
+      </w:r>
+      <w:r>
+        <w:t>e Racers". The name of the forth sprint is Sprint 4</w:t>
+      </w:r>
+      <w:r>
+        <w:t>.</w:t>
       </w:r>
     </w:p>
     <w:p>
@@ -382,6 +388,49 @@
         <w:spacing w:line="480" w:lineRule="auto"/>
         <w:contextualSpacing/>
       </w:pPr>
+      <w:r>
+        <w:t xml:space="preserve">All tasks for Sprint 4 will be completed by Sunday 16 April 2016 at 13:30 CST. Mark will import the </w:t>
+      </w:r>
+      <w:proofErr w:type="spellStart"/>
+      <w:r>
+        <w:t>sql</w:t>
+      </w:r>
+      <w:proofErr w:type="spellEnd"/>
+      <w:r>
+        <w:t xml:space="preserve"> tables into </w:t>
+      </w:r>
+      <w:proofErr w:type="spellStart"/>
+      <w:r>
+        <w:t>xamp</w:t>
+      </w:r>
+      <w:proofErr w:type="spellEnd"/>
+      <w:r>
+        <w:t xml:space="preserve"> and get the queries working. Courtney will type the Sprint 3 retrospective, type the Sprint 4 plan, and create a design for a creative overhaul of the Paddle Racers website. Nick will get the database table communicating with the website </w:t>
+      </w:r>
+      <w:proofErr w:type="spellStart"/>
+      <w:r>
+        <w:t>php</w:t>
+      </w:r>
+      <w:proofErr w:type="spellEnd"/>
+      <w:r>
+        <w:t xml:space="preserve"> for </w:t>
+      </w:r>
+      <w:proofErr w:type="gramStart"/>
+      <w:r>
+        <w:t>all of</w:t>
+      </w:r>
+      <w:proofErr w:type="gramEnd"/>
+      <w:r>
+        <w:t xml:space="preserve"> the currently live input and output fields. Jonathan will implement the remaining race director web pages, following the layouts from Sprint 3, and will clean up the html and </w:t>
+      </w:r>
+      <w:proofErr w:type="spellStart"/>
+      <w:r>
+        <w:t>css</w:t>
+      </w:r>
+      <w:proofErr w:type="spellEnd"/>
+      <w:r>
+        <w:t xml:space="preserve"> files. Dean will finish documenting his code from previous sprints and write a user documentation guide for the entire website. Courtney will also research various web hosting services. After getting the team's approval, she will set one up so that the team can use it.</w:t>
+      </w:r>
     </w:p>
     <w:p>
       <w:pPr>
@@ -429,6 +478,59 @@
         <w:spacing w:line="480" w:lineRule="auto"/>
         <w:contextualSpacing/>
       </w:pPr>
+      <w:r>
+        <w:rPr>
+          <w:noProof/>
+        </w:rPr>
+        <w:drawing>
+          <wp:inline distT="0" distB="0" distL="0" distR="0">
+            <wp:extent cx="4937760" cy="2767916"/>
+            <wp:effectExtent l="0" t="0" r="0" b="0"/>
+            <wp:docPr id="1" name="Picture 1"/>
+            <wp:cNvGraphicFramePr>
+              <a:graphicFrameLocks xmlns:a="http://schemas.openxmlformats.org/drawingml/2006/main" noChangeAspect="1"/>
+            </wp:cNvGraphicFramePr>
+            <a:graphic xmlns:a="http://schemas.openxmlformats.org/drawingml/2006/main">
+              <a:graphicData uri="http://schemas.openxmlformats.org/drawingml/2006/picture">
+                <pic:pic xmlns:pic="http://schemas.openxmlformats.org/drawingml/2006/picture">
+                  <pic:nvPicPr>
+                    <pic:cNvPr id="1" name="sprint4_trelloScreenshot.png"/>
+                    <pic:cNvPicPr/>
+                  </pic:nvPicPr>
+                  <pic:blipFill rotWithShape="1">
+                    <a:blip r:embed="rId6" cstate="print">
+                      <a:extLst>
+                        <a:ext uri="{28A0092B-C50C-407E-A947-70E740481C1C}">
+                          <a14:useLocalDpi xmlns:a14="http://schemas.microsoft.com/office/drawing/2010/main" val="0"/>
+                        </a:ext>
+                      </a:extLst>
+                    </a:blip>
+                    <a:srcRect b="19142"/>
+                    <a:stretch/>
+                  </pic:blipFill>
+                  <pic:spPr bwMode="auto">
+                    <a:xfrm>
+                      <a:off x="0" y="0"/>
+                      <a:ext cx="4965775" cy="2783620"/>
+                    </a:xfrm>
+                    <a:prstGeom prst="rect">
+                      <a:avLst/>
+                    </a:prstGeom>
+                    <a:ln>
+                      <a:noFill/>
+                    </a:ln>
+                    <a:extLst>
+                      <a:ext uri="{53640926-AAD7-44D8-BBD7-CCE9431645EC}">
+                        <a14:shadowObscured xmlns:a14="http://schemas.microsoft.com/office/drawing/2010/main"/>
+                      </a:ext>
+                    </a:extLst>
+                  </pic:spPr>
+                </pic:pic>
+              </a:graphicData>
+            </a:graphic>
+          </wp:inline>
+        </w:drawing>
+      </w:r>
     </w:p>
     <w:p>
       <w:pPr>
@@ -460,6 +562,7 @@
         <w:rPr>
           <w:b/>
         </w:rPr>
+        <w:lastRenderedPageBreak/>
         <w:t xml:space="preserve">IV. </w:t>
       </w:r>
       <w:bookmarkStart w:id="4" w:name="DefinitonOfDone"/>
@@ -476,14 +579,91 @@
         <w:spacing w:line="480" w:lineRule="auto"/>
         <w:contextualSpacing/>
       </w:pPr>
+      <w:r>
+        <w:t xml:space="preserve">The process of importing the </w:t>
+      </w:r>
+      <w:proofErr w:type="spellStart"/>
+      <w:r>
+        <w:t>sql</w:t>
+      </w:r>
+      <w:proofErr w:type="spellEnd"/>
+      <w:r>
+        <w:t xml:space="preserve"> tables into </w:t>
+      </w:r>
+      <w:proofErr w:type="spellStart"/>
+      <w:r>
+        <w:t>xamp</w:t>
+      </w:r>
+      <w:proofErr w:type="spellEnd"/>
+      <w:r>
+        <w:t xml:space="preserve"> will be considered complete when all the tables for the database have been recreated in </w:t>
+      </w:r>
+      <w:proofErr w:type="spellStart"/>
+      <w:r>
+        <w:t>xamp</w:t>
+      </w:r>
+      <w:proofErr w:type="spellEnd"/>
+      <w:r>
+        <w:t xml:space="preserve">. They will be considered working when all the queries correctly function with test data. </w:t>
+      </w:r>
+      <w:r>
+        <w:t xml:space="preserve">The Sprint 3 retrospective and Sprint 4 planning documents will be considered complete when they are typed to Professor Nelson's specifications. The design for the creative overhaul will be complete when a </w:t>
+      </w:r>
+      <w:proofErr w:type="spellStart"/>
+      <w:r>
+        <w:t>colour</w:t>
+      </w:r>
+      <w:proofErr w:type="spellEnd"/>
+      <w:r>
+        <w:t xml:space="preserve"> scheme has been established, a more coherent plan for the navigation bars has been established, and images have been incorporated into the website. The communication between the database and website with </w:t>
+      </w:r>
+      <w:proofErr w:type="spellStart"/>
+      <w:r>
+        <w:t>php</w:t>
+      </w:r>
+      <w:proofErr w:type="spellEnd"/>
+      <w:r>
+        <w:t xml:space="preserve"> will be complete when all the input and output fields correctly communicate between the database and the website for the create race and edit race webpages for the race directors. The remaining web pages for the directors will be considered implemented when they are all live and ready to connect with the backend in the next sprint. The html and </w:t>
+      </w:r>
+      <w:proofErr w:type="spellStart"/>
+      <w:r>
+        <w:t>css</w:t>
+      </w:r>
+      <w:proofErr w:type="spellEnd"/>
+      <w:r>
+        <w:t xml:space="preserve"> files will be considered done when there is only one </w:t>
+      </w:r>
+      <w:proofErr w:type="spellStart"/>
+      <w:r>
+        <w:t>css</w:t>
+      </w:r>
+      <w:proofErr w:type="spellEnd"/>
+      <w:r>
+        <w:t xml:space="preserve"> file and when the html files are organized into coherent folders. Dean's code documentation will be done when the files that he has wrote (or, if Jonathan merges some of those files with others during his reorganizing of the html and </w:t>
+      </w:r>
+      <w:proofErr w:type="spellStart"/>
+      <w:r>
+        <w:t>css</w:t>
+      </w:r>
+      <w:proofErr w:type="spellEnd"/>
+      <w:r>
+        <w:t xml:space="preserve"> files, the code snippets Dean wrote) have been properly documented </w:t>
+      </w:r>
+      <w:proofErr w:type="gramStart"/>
+      <w:r>
+        <w:t>according to</w:t>
+      </w:r>
+      <w:proofErr w:type="gramEnd"/>
+      <w:r>
+        <w:t xml:space="preserve"> the standards agreed upon by the development team and allow his code to be understood by a programmer unfamiliar with the project. Dean's user documentation will be considered complete when he has created a "Help" page on the website with sections explaining how each part of the Paddle Racers website works.</w:t>
+      </w:r>
     </w:p>
     <w:p>
       <w:pPr>
         <w:spacing w:line="480" w:lineRule="auto"/>
         <w:contextualSpacing/>
         <w:rPr>
-          <w:color w:val="0563C1" w:themeColor="hyperlink"/>
-          <w:u w:val="single"/>
+          <w:rStyle w:val="Hyperlink"/>
         </w:rPr>
       </w:pPr>
       <w:hyperlink w:anchor="TableOfContents" w:history="1">
@@ -497,6 +677,19 @@
     </w:p>
     <w:p>
       <w:pPr>
+        <w:rPr>
+          <w:rStyle w:val="Hyperlink"/>
+        </w:rPr>
+      </w:pPr>
+      <w:r>
+        <w:rPr>
+          <w:rStyle w:val="Hyperlink"/>
+        </w:rPr>
+        <w:br w:type="page"/>
+      </w:r>
+    </w:p>
+    <w:p>
+      <w:pPr>
         <w:spacing w:line="480" w:lineRule="auto"/>
         <w:contextualSpacing/>
         <w:rPr>
@@ -507,6 +700,7 @@
         <w:rPr>
           <w:b/>
         </w:rPr>
+        <w:lastRenderedPageBreak/>
         <w:t xml:space="preserve">V. </w:t>
       </w:r>
       <w:bookmarkStart w:id="5" w:name="SprintBurndownChart"/>
@@ -518,6 +712,3976 @@
       </w:r>
       <w:bookmarkEnd w:id="5"/>
     </w:p>
+    <w:tbl>
+      <w:tblPr>
+        <w:tblW w:w="7777" w:type="dxa"/>
+        <w:tblLook w:val="04A0" w:firstRow="1" w:lastRow="0" w:firstColumn="1" w:lastColumn="0" w:noHBand="0" w:noVBand="1"/>
+      </w:tblPr>
+      <w:tblGrid>
+        <w:gridCol w:w="1296"/>
+        <w:gridCol w:w="1296"/>
+        <w:gridCol w:w="1296"/>
+        <w:gridCol w:w="1296"/>
+        <w:gridCol w:w="1297"/>
+        <w:gridCol w:w="1296"/>
+      </w:tblGrid>
+      <w:tr>
+        <w:trPr>
+          <w:trHeight w:val="298"/>
+        </w:trPr>
+        <w:tc>
+          <w:tcPr>
+            <w:tcW w:w="1296" w:type="dxa"/>
+            <w:tcBorders>
+              <w:top w:val="nil"/>
+              <w:left w:val="nil"/>
+              <w:bottom w:val="nil"/>
+              <w:right w:val="nil"/>
+            </w:tcBorders>
+            <w:shd w:val="clear" w:color="auto" w:fill="auto"/>
+            <w:noWrap/>
+            <w:vAlign w:val="bottom"/>
+            <w:hideMark/>
+          </w:tcPr>
+          <w:p>
+            <w:pPr>
+              <w:spacing w:after="0" w:line="240" w:lineRule="auto"/>
+              <w:rPr>
+                <w:rFonts w:ascii="Times New Roman" w:eastAsia="Times New Roman" w:hAnsi="Times New Roman" w:cs="Times New Roman"/>
+                <w:sz w:val="24"/>
+                <w:szCs w:val="24"/>
+              </w:rPr>
+            </w:pPr>
+          </w:p>
+        </w:tc>
+        <w:tc>
+          <w:tcPr>
+            <w:tcW w:w="1296" w:type="dxa"/>
+            <w:tcBorders>
+              <w:top w:val="nil"/>
+              <w:left w:val="nil"/>
+              <w:bottom w:val="nil"/>
+              <w:right w:val="nil"/>
+            </w:tcBorders>
+            <w:shd w:val="clear" w:color="auto" w:fill="auto"/>
+            <w:noWrap/>
+            <w:vAlign w:val="bottom"/>
+            <w:hideMark/>
+          </w:tcPr>
+          <w:p>
+            <w:pPr>
+              <w:spacing w:after="0" w:line="240" w:lineRule="auto"/>
+              <w:rPr>
+                <w:rFonts w:ascii="Times New Roman" w:eastAsia="Times New Roman" w:hAnsi="Times New Roman" w:cs="Times New Roman"/>
+                <w:sz w:val="20"/>
+                <w:szCs w:val="20"/>
+              </w:rPr>
+            </w:pPr>
+          </w:p>
+        </w:tc>
+        <w:tc>
+          <w:tcPr>
+            <w:tcW w:w="3889" w:type="dxa"/>
+            <w:gridSpan w:val="3"/>
+            <w:tcBorders>
+              <w:top w:val="nil"/>
+              <w:left w:val="nil"/>
+              <w:bottom w:val="nil"/>
+              <w:right w:val="nil"/>
+            </w:tcBorders>
+            <w:shd w:val="clear" w:color="auto" w:fill="auto"/>
+            <w:noWrap/>
+            <w:vAlign w:val="bottom"/>
+            <w:hideMark/>
+          </w:tcPr>
+          <w:p>
+            <w:pPr>
+              <w:spacing w:after="0" w:line="240" w:lineRule="auto"/>
+              <w:rPr>
+                <w:rFonts w:ascii="Calibri" w:eastAsia="Times New Roman" w:hAnsi="Calibri" w:cs="Calibri"/>
+                <w:color w:val="000000"/>
+              </w:rPr>
+            </w:pPr>
+            <w:r>
+              <w:rPr>
+                <w:rFonts w:ascii="Calibri" w:eastAsia="Times New Roman" w:hAnsi="Calibri" w:cs="Calibri"/>
+                <w:color w:val="000000"/>
+              </w:rPr>
+              <w:t>Paddle Racers Burndown Chart</w:t>
+            </w:r>
+          </w:p>
+        </w:tc>
+        <w:tc>
+          <w:tcPr>
+            <w:tcW w:w="1296" w:type="dxa"/>
+            <w:tcBorders>
+              <w:top w:val="nil"/>
+              <w:left w:val="nil"/>
+              <w:bottom w:val="nil"/>
+              <w:right w:val="nil"/>
+            </w:tcBorders>
+            <w:shd w:val="clear" w:color="auto" w:fill="auto"/>
+            <w:noWrap/>
+            <w:vAlign w:val="bottom"/>
+            <w:hideMark/>
+          </w:tcPr>
+          <w:p>
+            <w:pPr>
+              <w:spacing w:after="0" w:line="240" w:lineRule="auto"/>
+              <w:rPr>
+                <w:rFonts w:ascii="Calibri" w:eastAsia="Times New Roman" w:hAnsi="Calibri" w:cs="Calibri"/>
+                <w:color w:val="000000"/>
+              </w:rPr>
+            </w:pPr>
+          </w:p>
+        </w:tc>
+      </w:tr>
+      <w:tr>
+        <w:trPr>
+          <w:trHeight w:val="298"/>
+        </w:trPr>
+        <w:tc>
+          <w:tcPr>
+            <w:tcW w:w="1296" w:type="dxa"/>
+            <w:tcBorders>
+              <w:top w:val="nil"/>
+              <w:left w:val="nil"/>
+              <w:bottom w:val="nil"/>
+              <w:right w:val="nil"/>
+            </w:tcBorders>
+            <w:shd w:val="clear" w:color="auto" w:fill="auto"/>
+            <w:noWrap/>
+            <w:vAlign w:val="bottom"/>
+            <w:hideMark/>
+          </w:tcPr>
+          <w:p>
+            <w:pPr>
+              <w:spacing w:after="0" w:line="240" w:lineRule="auto"/>
+              <w:jc w:val="right"/>
+              <w:rPr>
+                <w:rFonts w:ascii="Calibri" w:eastAsia="Times New Roman" w:hAnsi="Calibri" w:cs="Calibri"/>
+                <w:color w:val="000000"/>
+              </w:rPr>
+            </w:pPr>
+            <w:r>
+              <w:rPr>
+                <w:rFonts w:ascii="Calibri" w:eastAsia="Times New Roman" w:hAnsi="Calibri" w:cs="Calibri"/>
+                <w:color w:val="000000"/>
+              </w:rPr>
+              <w:t>100</w:t>
+            </w:r>
+          </w:p>
+        </w:tc>
+        <w:tc>
+          <w:tcPr>
+            <w:tcW w:w="1296" w:type="dxa"/>
+            <w:tcBorders>
+              <w:top w:val="nil"/>
+              <w:left w:val="nil"/>
+              <w:bottom w:val="nil"/>
+              <w:right w:val="nil"/>
+            </w:tcBorders>
+            <w:shd w:val="clear" w:color="auto" w:fill="auto"/>
+            <w:noWrap/>
+            <w:vAlign w:val="center"/>
+            <w:hideMark/>
+          </w:tcPr>
+          <w:p>
+            <w:pPr>
+              <w:spacing w:after="0" w:line="240" w:lineRule="auto"/>
+              <w:jc w:val="right"/>
+              <w:rPr>
+                <w:rFonts w:ascii="Calibri" w:eastAsia="Times New Roman" w:hAnsi="Calibri" w:cs="Calibri"/>
+                <w:color w:val="000000"/>
+              </w:rPr>
+            </w:pPr>
+          </w:p>
+        </w:tc>
+        <w:tc>
+          <w:tcPr>
+            <w:tcW w:w="1296" w:type="dxa"/>
+            <w:tcBorders>
+              <w:top w:val="nil"/>
+              <w:left w:val="nil"/>
+              <w:bottom w:val="nil"/>
+              <w:right w:val="nil"/>
+            </w:tcBorders>
+            <w:shd w:val="clear" w:color="auto" w:fill="auto"/>
+            <w:noWrap/>
+            <w:vAlign w:val="center"/>
+            <w:hideMark/>
+          </w:tcPr>
+          <w:p>
+            <w:pPr>
+              <w:spacing w:after="0" w:line="240" w:lineRule="auto"/>
+              <w:jc w:val="center"/>
+              <w:rPr>
+                <w:rFonts w:ascii="Times New Roman" w:eastAsia="Times New Roman" w:hAnsi="Times New Roman" w:cs="Times New Roman"/>
+                <w:sz w:val="20"/>
+                <w:szCs w:val="20"/>
+              </w:rPr>
+            </w:pPr>
+          </w:p>
+        </w:tc>
+        <w:tc>
+          <w:tcPr>
+            <w:tcW w:w="1296" w:type="dxa"/>
+            <w:tcBorders>
+              <w:top w:val="nil"/>
+              <w:left w:val="nil"/>
+              <w:bottom w:val="nil"/>
+              <w:right w:val="nil"/>
+            </w:tcBorders>
+            <w:shd w:val="clear" w:color="auto" w:fill="auto"/>
+            <w:noWrap/>
+            <w:vAlign w:val="center"/>
+            <w:hideMark/>
+          </w:tcPr>
+          <w:p>
+            <w:pPr>
+              <w:spacing w:after="0" w:line="240" w:lineRule="auto"/>
+              <w:jc w:val="center"/>
+              <w:rPr>
+                <w:rFonts w:ascii="Times New Roman" w:eastAsia="Times New Roman" w:hAnsi="Times New Roman" w:cs="Times New Roman"/>
+                <w:sz w:val="20"/>
+                <w:szCs w:val="20"/>
+              </w:rPr>
+            </w:pPr>
+          </w:p>
+        </w:tc>
+        <w:tc>
+          <w:tcPr>
+            <w:tcW w:w="1296" w:type="dxa"/>
+            <w:tcBorders>
+              <w:top w:val="nil"/>
+              <w:left w:val="nil"/>
+              <w:bottom w:val="nil"/>
+              <w:right w:val="nil"/>
+            </w:tcBorders>
+            <w:shd w:val="clear" w:color="auto" w:fill="auto"/>
+            <w:noWrap/>
+            <w:vAlign w:val="center"/>
+            <w:hideMark/>
+          </w:tcPr>
+          <w:p>
+            <w:pPr>
+              <w:spacing w:after="0" w:line="240" w:lineRule="auto"/>
+              <w:jc w:val="center"/>
+              <w:rPr>
+                <w:rFonts w:ascii="Times New Roman" w:eastAsia="Times New Roman" w:hAnsi="Times New Roman" w:cs="Times New Roman"/>
+                <w:sz w:val="20"/>
+                <w:szCs w:val="20"/>
+              </w:rPr>
+            </w:pPr>
+          </w:p>
+        </w:tc>
+        <w:tc>
+          <w:tcPr>
+            <w:tcW w:w="1296" w:type="dxa"/>
+            <w:tcBorders>
+              <w:top w:val="nil"/>
+              <w:left w:val="nil"/>
+              <w:bottom w:val="nil"/>
+              <w:right w:val="nil"/>
+            </w:tcBorders>
+            <w:shd w:val="clear" w:color="auto" w:fill="auto"/>
+            <w:noWrap/>
+            <w:vAlign w:val="center"/>
+            <w:hideMark/>
+          </w:tcPr>
+          <w:p>
+            <w:pPr>
+              <w:spacing w:after="0" w:line="240" w:lineRule="auto"/>
+              <w:jc w:val="center"/>
+              <w:rPr>
+                <w:rFonts w:ascii="Times New Roman" w:eastAsia="Times New Roman" w:hAnsi="Times New Roman" w:cs="Times New Roman"/>
+                <w:sz w:val="20"/>
+                <w:szCs w:val="20"/>
+              </w:rPr>
+            </w:pPr>
+          </w:p>
+        </w:tc>
+      </w:tr>
+      <w:tr>
+        <w:trPr>
+          <w:trHeight w:val="298"/>
+        </w:trPr>
+        <w:tc>
+          <w:tcPr>
+            <w:tcW w:w="1296" w:type="dxa"/>
+            <w:tcBorders>
+              <w:top w:val="nil"/>
+              <w:left w:val="nil"/>
+              <w:bottom w:val="nil"/>
+              <w:right w:val="nil"/>
+            </w:tcBorders>
+            <w:shd w:val="clear" w:color="auto" w:fill="auto"/>
+            <w:noWrap/>
+            <w:vAlign w:val="bottom"/>
+            <w:hideMark/>
+          </w:tcPr>
+          <w:p>
+            <w:pPr>
+              <w:spacing w:after="0" w:line="240" w:lineRule="auto"/>
+              <w:jc w:val="right"/>
+              <w:rPr>
+                <w:rFonts w:ascii="Calibri" w:eastAsia="Times New Roman" w:hAnsi="Calibri" w:cs="Calibri"/>
+                <w:color w:val="000000"/>
+              </w:rPr>
+            </w:pPr>
+            <w:r>
+              <w:rPr>
+                <w:rFonts w:ascii="Calibri" w:eastAsia="Times New Roman" w:hAnsi="Calibri" w:cs="Calibri"/>
+                <w:color w:val="000000"/>
+              </w:rPr>
+              <w:t>95</w:t>
+            </w:r>
+          </w:p>
+        </w:tc>
+        <w:tc>
+          <w:tcPr>
+            <w:tcW w:w="1296" w:type="dxa"/>
+            <w:tcBorders>
+              <w:top w:val="nil"/>
+              <w:left w:val="nil"/>
+              <w:bottom w:val="nil"/>
+              <w:right w:val="nil"/>
+            </w:tcBorders>
+            <w:shd w:val="clear" w:color="auto" w:fill="auto"/>
+            <w:noWrap/>
+            <w:vAlign w:val="bottom"/>
+            <w:hideMark/>
+          </w:tcPr>
+          <w:p>
+            <w:pPr>
+              <w:spacing w:after="0" w:line="240" w:lineRule="auto"/>
+              <w:jc w:val="right"/>
+              <w:rPr>
+                <w:rFonts w:ascii="Calibri" w:eastAsia="Times New Roman" w:hAnsi="Calibri" w:cs="Calibri"/>
+                <w:color w:val="000000"/>
+              </w:rPr>
+            </w:pPr>
+          </w:p>
+        </w:tc>
+        <w:tc>
+          <w:tcPr>
+            <w:tcW w:w="1296" w:type="dxa"/>
+            <w:tcBorders>
+              <w:top w:val="nil"/>
+              <w:left w:val="nil"/>
+              <w:bottom w:val="nil"/>
+              <w:right w:val="nil"/>
+            </w:tcBorders>
+            <w:shd w:val="clear" w:color="auto" w:fill="auto"/>
+            <w:noWrap/>
+            <w:vAlign w:val="bottom"/>
+            <w:hideMark/>
+          </w:tcPr>
+          <w:p>
+            <w:pPr>
+              <w:spacing w:after="0" w:line="240" w:lineRule="auto"/>
+              <w:rPr>
+                <w:rFonts w:ascii="Times New Roman" w:eastAsia="Times New Roman" w:hAnsi="Times New Roman" w:cs="Times New Roman"/>
+                <w:sz w:val="20"/>
+                <w:szCs w:val="20"/>
+              </w:rPr>
+            </w:pPr>
+          </w:p>
+        </w:tc>
+        <w:tc>
+          <w:tcPr>
+            <w:tcW w:w="1296" w:type="dxa"/>
+            <w:tcBorders>
+              <w:top w:val="nil"/>
+              <w:left w:val="nil"/>
+              <w:bottom w:val="nil"/>
+              <w:right w:val="nil"/>
+            </w:tcBorders>
+            <w:shd w:val="clear" w:color="auto" w:fill="auto"/>
+            <w:noWrap/>
+            <w:vAlign w:val="bottom"/>
+            <w:hideMark/>
+          </w:tcPr>
+          <w:p>
+            <w:pPr>
+              <w:spacing w:after="0" w:line="240" w:lineRule="auto"/>
+              <w:rPr>
+                <w:rFonts w:ascii="Times New Roman" w:eastAsia="Times New Roman" w:hAnsi="Times New Roman" w:cs="Times New Roman"/>
+                <w:sz w:val="20"/>
+                <w:szCs w:val="20"/>
+              </w:rPr>
+            </w:pPr>
+          </w:p>
+        </w:tc>
+        <w:tc>
+          <w:tcPr>
+            <w:tcW w:w="1296" w:type="dxa"/>
+            <w:tcBorders>
+              <w:top w:val="nil"/>
+              <w:left w:val="nil"/>
+              <w:bottom w:val="nil"/>
+              <w:right w:val="nil"/>
+            </w:tcBorders>
+            <w:shd w:val="clear" w:color="auto" w:fill="auto"/>
+            <w:noWrap/>
+            <w:vAlign w:val="bottom"/>
+            <w:hideMark/>
+          </w:tcPr>
+          <w:p>
+            <w:pPr>
+              <w:spacing w:after="0" w:line="240" w:lineRule="auto"/>
+              <w:rPr>
+                <w:rFonts w:ascii="Times New Roman" w:eastAsia="Times New Roman" w:hAnsi="Times New Roman" w:cs="Times New Roman"/>
+                <w:sz w:val="20"/>
+                <w:szCs w:val="20"/>
+              </w:rPr>
+            </w:pPr>
+          </w:p>
+        </w:tc>
+        <w:tc>
+          <w:tcPr>
+            <w:tcW w:w="1296" w:type="dxa"/>
+            <w:tcBorders>
+              <w:top w:val="nil"/>
+              <w:left w:val="nil"/>
+              <w:bottom w:val="nil"/>
+              <w:right w:val="nil"/>
+            </w:tcBorders>
+            <w:shd w:val="clear" w:color="auto" w:fill="auto"/>
+            <w:noWrap/>
+            <w:vAlign w:val="bottom"/>
+            <w:hideMark/>
+          </w:tcPr>
+          <w:p>
+            <w:pPr>
+              <w:spacing w:after="0" w:line="240" w:lineRule="auto"/>
+              <w:rPr>
+                <w:rFonts w:ascii="Times New Roman" w:eastAsia="Times New Roman" w:hAnsi="Times New Roman" w:cs="Times New Roman"/>
+                <w:sz w:val="20"/>
+                <w:szCs w:val="20"/>
+              </w:rPr>
+            </w:pPr>
+          </w:p>
+        </w:tc>
+      </w:tr>
+      <w:tr>
+        <w:trPr>
+          <w:trHeight w:val="298"/>
+        </w:trPr>
+        <w:tc>
+          <w:tcPr>
+            <w:tcW w:w="1296" w:type="dxa"/>
+            <w:tcBorders>
+              <w:top w:val="nil"/>
+              <w:left w:val="nil"/>
+              <w:bottom w:val="nil"/>
+              <w:right w:val="nil"/>
+            </w:tcBorders>
+            <w:shd w:val="clear" w:color="auto" w:fill="auto"/>
+            <w:noWrap/>
+            <w:vAlign w:val="bottom"/>
+            <w:hideMark/>
+          </w:tcPr>
+          <w:p>
+            <w:pPr>
+              <w:spacing w:after="0" w:line="240" w:lineRule="auto"/>
+              <w:jc w:val="right"/>
+              <w:rPr>
+                <w:rFonts w:ascii="Calibri" w:eastAsia="Times New Roman" w:hAnsi="Calibri" w:cs="Calibri"/>
+                <w:color w:val="000000"/>
+              </w:rPr>
+            </w:pPr>
+            <w:r>
+              <w:rPr>
+                <w:rFonts w:ascii="Calibri" w:eastAsia="Times New Roman" w:hAnsi="Calibri" w:cs="Calibri"/>
+                <w:color w:val="000000"/>
+              </w:rPr>
+              <w:t>90</w:t>
+            </w:r>
+          </w:p>
+        </w:tc>
+        <w:tc>
+          <w:tcPr>
+            <w:tcW w:w="1296" w:type="dxa"/>
+            <w:tcBorders>
+              <w:top w:val="nil"/>
+              <w:left w:val="nil"/>
+              <w:bottom w:val="nil"/>
+              <w:right w:val="nil"/>
+            </w:tcBorders>
+            <w:shd w:val="clear" w:color="auto" w:fill="auto"/>
+            <w:noWrap/>
+            <w:vAlign w:val="bottom"/>
+            <w:hideMark/>
+          </w:tcPr>
+          <w:p>
+            <w:pPr>
+              <w:spacing w:after="0" w:line="240" w:lineRule="auto"/>
+              <w:jc w:val="right"/>
+              <w:rPr>
+                <w:rFonts w:ascii="Calibri" w:eastAsia="Times New Roman" w:hAnsi="Calibri" w:cs="Calibri"/>
+                <w:color w:val="000000"/>
+              </w:rPr>
+            </w:pPr>
+          </w:p>
+        </w:tc>
+        <w:tc>
+          <w:tcPr>
+            <w:tcW w:w="1296" w:type="dxa"/>
+            <w:tcBorders>
+              <w:top w:val="nil"/>
+              <w:left w:val="nil"/>
+              <w:bottom w:val="nil"/>
+              <w:right w:val="nil"/>
+            </w:tcBorders>
+            <w:shd w:val="clear" w:color="auto" w:fill="auto"/>
+            <w:noWrap/>
+            <w:vAlign w:val="bottom"/>
+            <w:hideMark/>
+          </w:tcPr>
+          <w:p>
+            <w:pPr>
+              <w:spacing w:after="0" w:line="240" w:lineRule="auto"/>
+              <w:rPr>
+                <w:rFonts w:ascii="Times New Roman" w:eastAsia="Times New Roman" w:hAnsi="Times New Roman" w:cs="Times New Roman"/>
+                <w:sz w:val="20"/>
+                <w:szCs w:val="20"/>
+              </w:rPr>
+            </w:pPr>
+          </w:p>
+        </w:tc>
+        <w:tc>
+          <w:tcPr>
+            <w:tcW w:w="1296" w:type="dxa"/>
+            <w:tcBorders>
+              <w:top w:val="nil"/>
+              <w:left w:val="nil"/>
+              <w:bottom w:val="nil"/>
+              <w:right w:val="nil"/>
+            </w:tcBorders>
+            <w:shd w:val="clear" w:color="auto" w:fill="auto"/>
+            <w:noWrap/>
+            <w:vAlign w:val="bottom"/>
+            <w:hideMark/>
+          </w:tcPr>
+          <w:p>
+            <w:pPr>
+              <w:spacing w:after="0" w:line="240" w:lineRule="auto"/>
+              <w:rPr>
+                <w:rFonts w:ascii="Times New Roman" w:eastAsia="Times New Roman" w:hAnsi="Times New Roman" w:cs="Times New Roman"/>
+                <w:sz w:val="20"/>
+                <w:szCs w:val="20"/>
+              </w:rPr>
+            </w:pPr>
+          </w:p>
+        </w:tc>
+        <w:tc>
+          <w:tcPr>
+            <w:tcW w:w="1296" w:type="dxa"/>
+            <w:tcBorders>
+              <w:top w:val="nil"/>
+              <w:left w:val="nil"/>
+              <w:bottom w:val="nil"/>
+              <w:right w:val="nil"/>
+            </w:tcBorders>
+            <w:shd w:val="clear" w:color="auto" w:fill="auto"/>
+            <w:noWrap/>
+            <w:vAlign w:val="bottom"/>
+            <w:hideMark/>
+          </w:tcPr>
+          <w:p>
+            <w:pPr>
+              <w:spacing w:after="0" w:line="240" w:lineRule="auto"/>
+              <w:rPr>
+                <w:rFonts w:ascii="Times New Roman" w:eastAsia="Times New Roman" w:hAnsi="Times New Roman" w:cs="Times New Roman"/>
+                <w:sz w:val="20"/>
+                <w:szCs w:val="20"/>
+              </w:rPr>
+            </w:pPr>
+          </w:p>
+        </w:tc>
+        <w:tc>
+          <w:tcPr>
+            <w:tcW w:w="1296" w:type="dxa"/>
+            <w:tcBorders>
+              <w:top w:val="nil"/>
+              <w:left w:val="nil"/>
+              <w:bottom w:val="nil"/>
+              <w:right w:val="nil"/>
+            </w:tcBorders>
+            <w:shd w:val="clear" w:color="auto" w:fill="auto"/>
+            <w:noWrap/>
+            <w:vAlign w:val="bottom"/>
+            <w:hideMark/>
+          </w:tcPr>
+          <w:p>
+            <w:pPr>
+              <w:spacing w:after="0" w:line="240" w:lineRule="auto"/>
+              <w:rPr>
+                <w:rFonts w:ascii="Times New Roman" w:eastAsia="Times New Roman" w:hAnsi="Times New Roman" w:cs="Times New Roman"/>
+                <w:sz w:val="20"/>
+                <w:szCs w:val="20"/>
+              </w:rPr>
+            </w:pPr>
+          </w:p>
+        </w:tc>
+      </w:tr>
+      <w:tr>
+        <w:trPr>
+          <w:trHeight w:val="298"/>
+        </w:trPr>
+        <w:tc>
+          <w:tcPr>
+            <w:tcW w:w="1296" w:type="dxa"/>
+            <w:tcBorders>
+              <w:top w:val="nil"/>
+              <w:left w:val="nil"/>
+              <w:bottom w:val="nil"/>
+              <w:right w:val="nil"/>
+            </w:tcBorders>
+            <w:shd w:val="clear" w:color="auto" w:fill="auto"/>
+            <w:noWrap/>
+            <w:vAlign w:val="bottom"/>
+            <w:hideMark/>
+          </w:tcPr>
+          <w:p>
+            <w:pPr>
+              <w:spacing w:after="0" w:line="240" w:lineRule="auto"/>
+              <w:jc w:val="right"/>
+              <w:rPr>
+                <w:rFonts w:ascii="Calibri" w:eastAsia="Times New Roman" w:hAnsi="Calibri" w:cs="Calibri"/>
+                <w:color w:val="000000"/>
+              </w:rPr>
+            </w:pPr>
+            <w:r>
+              <w:rPr>
+                <w:rFonts w:ascii="Calibri" w:eastAsia="Times New Roman" w:hAnsi="Calibri" w:cs="Calibri"/>
+                <w:color w:val="000000"/>
+              </w:rPr>
+              <w:t>85</w:t>
+            </w:r>
+          </w:p>
+        </w:tc>
+        <w:tc>
+          <w:tcPr>
+            <w:tcW w:w="1296" w:type="dxa"/>
+            <w:tcBorders>
+              <w:top w:val="nil"/>
+              <w:left w:val="nil"/>
+              <w:bottom w:val="nil"/>
+              <w:right w:val="nil"/>
+            </w:tcBorders>
+            <w:shd w:val="clear" w:color="auto" w:fill="auto"/>
+            <w:noWrap/>
+            <w:vAlign w:val="bottom"/>
+            <w:hideMark/>
+          </w:tcPr>
+          <w:p>
+            <w:pPr>
+              <w:spacing w:after="0" w:line="240" w:lineRule="auto"/>
+              <w:jc w:val="right"/>
+              <w:rPr>
+                <w:rFonts w:ascii="Calibri" w:eastAsia="Times New Roman" w:hAnsi="Calibri" w:cs="Calibri"/>
+                <w:color w:val="000000"/>
+              </w:rPr>
+            </w:pPr>
+          </w:p>
+        </w:tc>
+        <w:tc>
+          <w:tcPr>
+            <w:tcW w:w="1296" w:type="dxa"/>
+            <w:tcBorders>
+              <w:top w:val="nil"/>
+              <w:left w:val="nil"/>
+              <w:bottom w:val="nil"/>
+              <w:right w:val="nil"/>
+            </w:tcBorders>
+            <w:shd w:val="clear" w:color="auto" w:fill="auto"/>
+            <w:noWrap/>
+            <w:vAlign w:val="bottom"/>
+            <w:hideMark/>
+          </w:tcPr>
+          <w:p>
+            <w:pPr>
+              <w:spacing w:after="0" w:line="240" w:lineRule="auto"/>
+              <w:rPr>
+                <w:rFonts w:ascii="Times New Roman" w:eastAsia="Times New Roman" w:hAnsi="Times New Roman" w:cs="Times New Roman"/>
+                <w:sz w:val="20"/>
+                <w:szCs w:val="20"/>
+              </w:rPr>
+            </w:pPr>
+          </w:p>
+        </w:tc>
+        <w:tc>
+          <w:tcPr>
+            <w:tcW w:w="1296" w:type="dxa"/>
+            <w:tcBorders>
+              <w:top w:val="nil"/>
+              <w:left w:val="nil"/>
+              <w:bottom w:val="nil"/>
+              <w:right w:val="nil"/>
+            </w:tcBorders>
+            <w:shd w:val="clear" w:color="auto" w:fill="auto"/>
+            <w:noWrap/>
+            <w:vAlign w:val="bottom"/>
+            <w:hideMark/>
+          </w:tcPr>
+          <w:p>
+            <w:pPr>
+              <w:spacing w:after="0" w:line="240" w:lineRule="auto"/>
+              <w:rPr>
+                <w:rFonts w:ascii="Times New Roman" w:eastAsia="Times New Roman" w:hAnsi="Times New Roman" w:cs="Times New Roman"/>
+                <w:sz w:val="20"/>
+                <w:szCs w:val="20"/>
+              </w:rPr>
+            </w:pPr>
+          </w:p>
+        </w:tc>
+        <w:tc>
+          <w:tcPr>
+            <w:tcW w:w="1296" w:type="dxa"/>
+            <w:tcBorders>
+              <w:top w:val="nil"/>
+              <w:left w:val="nil"/>
+              <w:bottom w:val="nil"/>
+              <w:right w:val="nil"/>
+            </w:tcBorders>
+            <w:shd w:val="clear" w:color="auto" w:fill="auto"/>
+            <w:noWrap/>
+            <w:vAlign w:val="bottom"/>
+            <w:hideMark/>
+          </w:tcPr>
+          <w:p>
+            <w:pPr>
+              <w:spacing w:after="0" w:line="240" w:lineRule="auto"/>
+              <w:rPr>
+                <w:rFonts w:ascii="Times New Roman" w:eastAsia="Times New Roman" w:hAnsi="Times New Roman" w:cs="Times New Roman"/>
+                <w:sz w:val="20"/>
+                <w:szCs w:val="20"/>
+              </w:rPr>
+            </w:pPr>
+          </w:p>
+        </w:tc>
+        <w:tc>
+          <w:tcPr>
+            <w:tcW w:w="1296" w:type="dxa"/>
+            <w:tcBorders>
+              <w:top w:val="nil"/>
+              <w:left w:val="nil"/>
+              <w:bottom w:val="nil"/>
+              <w:right w:val="nil"/>
+            </w:tcBorders>
+            <w:shd w:val="clear" w:color="auto" w:fill="auto"/>
+            <w:noWrap/>
+            <w:vAlign w:val="bottom"/>
+            <w:hideMark/>
+          </w:tcPr>
+          <w:p>
+            <w:pPr>
+              <w:spacing w:after="0" w:line="240" w:lineRule="auto"/>
+              <w:rPr>
+                <w:rFonts w:ascii="Times New Roman" w:eastAsia="Times New Roman" w:hAnsi="Times New Roman" w:cs="Times New Roman"/>
+                <w:sz w:val="20"/>
+                <w:szCs w:val="20"/>
+              </w:rPr>
+            </w:pPr>
+          </w:p>
+        </w:tc>
+      </w:tr>
+      <w:tr>
+        <w:trPr>
+          <w:trHeight w:val="298"/>
+        </w:trPr>
+        <w:tc>
+          <w:tcPr>
+            <w:tcW w:w="1296" w:type="dxa"/>
+            <w:tcBorders>
+              <w:top w:val="nil"/>
+              <w:left w:val="nil"/>
+              <w:bottom w:val="nil"/>
+              <w:right w:val="nil"/>
+            </w:tcBorders>
+            <w:shd w:val="clear" w:color="auto" w:fill="auto"/>
+            <w:noWrap/>
+            <w:vAlign w:val="bottom"/>
+            <w:hideMark/>
+          </w:tcPr>
+          <w:p>
+            <w:pPr>
+              <w:spacing w:after="0" w:line="240" w:lineRule="auto"/>
+              <w:jc w:val="right"/>
+              <w:rPr>
+                <w:rFonts w:ascii="Calibri" w:eastAsia="Times New Roman" w:hAnsi="Calibri" w:cs="Calibri"/>
+                <w:color w:val="000000"/>
+              </w:rPr>
+            </w:pPr>
+            <w:r>
+              <w:rPr>
+                <w:rFonts w:ascii="Calibri" w:eastAsia="Times New Roman" w:hAnsi="Calibri" w:cs="Calibri"/>
+                <w:color w:val="000000"/>
+              </w:rPr>
+              <w:t>80</w:t>
+            </w:r>
+          </w:p>
+        </w:tc>
+        <w:tc>
+          <w:tcPr>
+            <w:tcW w:w="1296" w:type="dxa"/>
+            <w:tcBorders>
+              <w:top w:val="nil"/>
+              <w:left w:val="nil"/>
+              <w:bottom w:val="nil"/>
+              <w:right w:val="nil"/>
+            </w:tcBorders>
+            <w:shd w:val="clear" w:color="auto" w:fill="auto"/>
+            <w:noWrap/>
+            <w:vAlign w:val="bottom"/>
+            <w:hideMark/>
+          </w:tcPr>
+          <w:p>
+            <w:pPr>
+              <w:spacing w:after="0" w:line="240" w:lineRule="auto"/>
+              <w:jc w:val="right"/>
+              <w:rPr>
+                <w:rFonts w:ascii="Calibri" w:eastAsia="Times New Roman" w:hAnsi="Calibri" w:cs="Calibri"/>
+                <w:color w:val="000000"/>
+              </w:rPr>
+            </w:pPr>
+          </w:p>
+        </w:tc>
+        <w:tc>
+          <w:tcPr>
+            <w:tcW w:w="1296" w:type="dxa"/>
+            <w:tcBorders>
+              <w:top w:val="nil"/>
+              <w:left w:val="nil"/>
+              <w:bottom w:val="nil"/>
+              <w:right w:val="nil"/>
+            </w:tcBorders>
+            <w:shd w:val="clear" w:color="auto" w:fill="auto"/>
+            <w:noWrap/>
+            <w:vAlign w:val="bottom"/>
+            <w:hideMark/>
+          </w:tcPr>
+          <w:p>
+            <w:pPr>
+              <w:spacing w:after="0" w:line="240" w:lineRule="auto"/>
+              <w:rPr>
+                <w:rFonts w:ascii="Times New Roman" w:eastAsia="Times New Roman" w:hAnsi="Times New Roman" w:cs="Times New Roman"/>
+                <w:sz w:val="20"/>
+                <w:szCs w:val="20"/>
+              </w:rPr>
+            </w:pPr>
+          </w:p>
+        </w:tc>
+        <w:tc>
+          <w:tcPr>
+            <w:tcW w:w="1296" w:type="dxa"/>
+            <w:tcBorders>
+              <w:top w:val="nil"/>
+              <w:left w:val="nil"/>
+              <w:bottom w:val="nil"/>
+              <w:right w:val="nil"/>
+            </w:tcBorders>
+            <w:shd w:val="clear" w:color="auto" w:fill="auto"/>
+            <w:noWrap/>
+            <w:vAlign w:val="bottom"/>
+            <w:hideMark/>
+          </w:tcPr>
+          <w:p>
+            <w:pPr>
+              <w:spacing w:after="0" w:line="240" w:lineRule="auto"/>
+              <w:rPr>
+                <w:rFonts w:ascii="Times New Roman" w:eastAsia="Times New Roman" w:hAnsi="Times New Roman" w:cs="Times New Roman"/>
+                <w:sz w:val="20"/>
+                <w:szCs w:val="20"/>
+              </w:rPr>
+            </w:pPr>
+          </w:p>
+        </w:tc>
+        <w:tc>
+          <w:tcPr>
+            <w:tcW w:w="1296" w:type="dxa"/>
+            <w:tcBorders>
+              <w:top w:val="nil"/>
+              <w:left w:val="nil"/>
+              <w:bottom w:val="nil"/>
+              <w:right w:val="nil"/>
+            </w:tcBorders>
+            <w:shd w:val="clear" w:color="auto" w:fill="auto"/>
+            <w:noWrap/>
+            <w:vAlign w:val="bottom"/>
+            <w:hideMark/>
+          </w:tcPr>
+          <w:p>
+            <w:pPr>
+              <w:spacing w:after="0" w:line="240" w:lineRule="auto"/>
+              <w:rPr>
+                <w:rFonts w:ascii="Times New Roman" w:eastAsia="Times New Roman" w:hAnsi="Times New Roman" w:cs="Times New Roman"/>
+                <w:sz w:val="20"/>
+                <w:szCs w:val="20"/>
+              </w:rPr>
+            </w:pPr>
+          </w:p>
+        </w:tc>
+        <w:tc>
+          <w:tcPr>
+            <w:tcW w:w="1296" w:type="dxa"/>
+            <w:tcBorders>
+              <w:top w:val="nil"/>
+              <w:left w:val="nil"/>
+              <w:bottom w:val="nil"/>
+              <w:right w:val="nil"/>
+            </w:tcBorders>
+            <w:shd w:val="clear" w:color="auto" w:fill="auto"/>
+            <w:noWrap/>
+            <w:vAlign w:val="bottom"/>
+            <w:hideMark/>
+          </w:tcPr>
+          <w:p>
+            <w:pPr>
+              <w:spacing w:after="0" w:line="240" w:lineRule="auto"/>
+              <w:rPr>
+                <w:rFonts w:ascii="Times New Roman" w:eastAsia="Times New Roman" w:hAnsi="Times New Roman" w:cs="Times New Roman"/>
+                <w:sz w:val="20"/>
+                <w:szCs w:val="20"/>
+              </w:rPr>
+            </w:pPr>
+          </w:p>
+        </w:tc>
+      </w:tr>
+      <w:tr>
+        <w:trPr>
+          <w:trHeight w:val="298"/>
+        </w:trPr>
+        <w:tc>
+          <w:tcPr>
+            <w:tcW w:w="1296" w:type="dxa"/>
+            <w:tcBorders>
+              <w:top w:val="nil"/>
+              <w:left w:val="nil"/>
+              <w:bottom w:val="nil"/>
+              <w:right w:val="nil"/>
+            </w:tcBorders>
+            <w:shd w:val="clear" w:color="auto" w:fill="auto"/>
+            <w:noWrap/>
+            <w:vAlign w:val="bottom"/>
+            <w:hideMark/>
+          </w:tcPr>
+          <w:p>
+            <w:pPr>
+              <w:spacing w:after="0" w:line="240" w:lineRule="auto"/>
+              <w:jc w:val="right"/>
+              <w:rPr>
+                <w:rFonts w:ascii="Calibri" w:eastAsia="Times New Roman" w:hAnsi="Calibri" w:cs="Calibri"/>
+                <w:color w:val="000000"/>
+              </w:rPr>
+            </w:pPr>
+            <w:r>
+              <w:rPr>
+                <w:rFonts w:ascii="Calibri" w:eastAsia="Times New Roman" w:hAnsi="Calibri" w:cs="Calibri"/>
+                <w:color w:val="000000"/>
+              </w:rPr>
+              <w:t>75</w:t>
+            </w:r>
+          </w:p>
+        </w:tc>
+        <w:tc>
+          <w:tcPr>
+            <w:tcW w:w="1296" w:type="dxa"/>
+            <w:tcBorders>
+              <w:top w:val="nil"/>
+              <w:left w:val="nil"/>
+              <w:bottom w:val="nil"/>
+              <w:right w:val="nil"/>
+            </w:tcBorders>
+            <w:shd w:val="clear" w:color="auto" w:fill="auto"/>
+            <w:noWrap/>
+            <w:vAlign w:val="bottom"/>
+            <w:hideMark/>
+          </w:tcPr>
+          <w:p>
+            <w:pPr>
+              <w:spacing w:after="0" w:line="240" w:lineRule="auto"/>
+              <w:jc w:val="right"/>
+              <w:rPr>
+                <w:rFonts w:ascii="Calibri" w:eastAsia="Times New Roman" w:hAnsi="Calibri" w:cs="Calibri"/>
+                <w:color w:val="000000"/>
+              </w:rPr>
+            </w:pPr>
+          </w:p>
+        </w:tc>
+        <w:tc>
+          <w:tcPr>
+            <w:tcW w:w="1296" w:type="dxa"/>
+            <w:tcBorders>
+              <w:top w:val="nil"/>
+              <w:left w:val="nil"/>
+              <w:bottom w:val="nil"/>
+              <w:right w:val="nil"/>
+            </w:tcBorders>
+            <w:shd w:val="clear" w:color="auto" w:fill="auto"/>
+            <w:noWrap/>
+            <w:vAlign w:val="bottom"/>
+            <w:hideMark/>
+          </w:tcPr>
+          <w:p>
+            <w:pPr>
+              <w:spacing w:after="0" w:line="240" w:lineRule="auto"/>
+              <w:rPr>
+                <w:rFonts w:ascii="Times New Roman" w:eastAsia="Times New Roman" w:hAnsi="Times New Roman" w:cs="Times New Roman"/>
+                <w:sz w:val="20"/>
+                <w:szCs w:val="20"/>
+              </w:rPr>
+            </w:pPr>
+          </w:p>
+        </w:tc>
+        <w:tc>
+          <w:tcPr>
+            <w:tcW w:w="1296" w:type="dxa"/>
+            <w:tcBorders>
+              <w:top w:val="nil"/>
+              <w:left w:val="nil"/>
+              <w:bottom w:val="nil"/>
+              <w:right w:val="nil"/>
+            </w:tcBorders>
+            <w:shd w:val="clear" w:color="auto" w:fill="auto"/>
+            <w:noWrap/>
+            <w:vAlign w:val="bottom"/>
+            <w:hideMark/>
+          </w:tcPr>
+          <w:p>
+            <w:pPr>
+              <w:spacing w:after="0" w:line="240" w:lineRule="auto"/>
+              <w:rPr>
+                <w:rFonts w:ascii="Times New Roman" w:eastAsia="Times New Roman" w:hAnsi="Times New Roman" w:cs="Times New Roman"/>
+                <w:sz w:val="20"/>
+                <w:szCs w:val="20"/>
+              </w:rPr>
+            </w:pPr>
+          </w:p>
+        </w:tc>
+        <w:tc>
+          <w:tcPr>
+            <w:tcW w:w="1296" w:type="dxa"/>
+            <w:tcBorders>
+              <w:top w:val="nil"/>
+              <w:left w:val="nil"/>
+              <w:bottom w:val="nil"/>
+              <w:right w:val="nil"/>
+            </w:tcBorders>
+            <w:shd w:val="clear" w:color="000000" w:fill="0070C0"/>
+            <w:noWrap/>
+            <w:vAlign w:val="bottom"/>
+            <w:hideMark/>
+          </w:tcPr>
+          <w:p>
+            <w:pPr>
+              <w:spacing w:after="0" w:line="240" w:lineRule="auto"/>
+              <w:rPr>
+                <w:rFonts w:ascii="Calibri" w:eastAsia="Times New Roman" w:hAnsi="Calibri" w:cs="Calibri"/>
+                <w:color w:val="000000"/>
+              </w:rPr>
+            </w:pPr>
+            <w:r>
+              <w:rPr>
+                <w:rFonts w:ascii="Calibri" w:eastAsia="Times New Roman" w:hAnsi="Calibri" w:cs="Calibri"/>
+                <w:color w:val="000000"/>
+              </w:rPr>
+              <w:t> </w:t>
+            </w:r>
+          </w:p>
+        </w:tc>
+        <w:tc>
+          <w:tcPr>
+            <w:tcW w:w="1296" w:type="dxa"/>
+            <w:tcBorders>
+              <w:top w:val="nil"/>
+              <w:left w:val="nil"/>
+              <w:bottom w:val="nil"/>
+              <w:right w:val="nil"/>
+            </w:tcBorders>
+            <w:shd w:val="clear" w:color="auto" w:fill="auto"/>
+            <w:noWrap/>
+            <w:vAlign w:val="bottom"/>
+            <w:hideMark/>
+          </w:tcPr>
+          <w:p>
+            <w:pPr>
+              <w:spacing w:after="0" w:line="240" w:lineRule="auto"/>
+              <w:rPr>
+                <w:rFonts w:ascii="Calibri" w:eastAsia="Times New Roman" w:hAnsi="Calibri" w:cs="Calibri"/>
+                <w:color w:val="000000"/>
+              </w:rPr>
+            </w:pPr>
+          </w:p>
+        </w:tc>
+      </w:tr>
+      <w:tr>
+        <w:trPr>
+          <w:trHeight w:val="298"/>
+        </w:trPr>
+        <w:tc>
+          <w:tcPr>
+            <w:tcW w:w="1296" w:type="dxa"/>
+            <w:tcBorders>
+              <w:top w:val="nil"/>
+              <w:left w:val="nil"/>
+              <w:bottom w:val="nil"/>
+              <w:right w:val="nil"/>
+            </w:tcBorders>
+            <w:shd w:val="clear" w:color="auto" w:fill="auto"/>
+            <w:noWrap/>
+            <w:vAlign w:val="bottom"/>
+            <w:hideMark/>
+          </w:tcPr>
+          <w:p>
+            <w:pPr>
+              <w:spacing w:after="0" w:line="240" w:lineRule="auto"/>
+              <w:jc w:val="right"/>
+              <w:rPr>
+                <w:rFonts w:ascii="Calibri" w:eastAsia="Times New Roman" w:hAnsi="Calibri" w:cs="Calibri"/>
+                <w:color w:val="000000"/>
+              </w:rPr>
+            </w:pPr>
+            <w:r>
+              <w:rPr>
+                <w:rFonts w:ascii="Calibri" w:eastAsia="Times New Roman" w:hAnsi="Calibri" w:cs="Calibri"/>
+                <w:color w:val="000000"/>
+              </w:rPr>
+              <w:t>70</w:t>
+            </w:r>
+          </w:p>
+        </w:tc>
+        <w:tc>
+          <w:tcPr>
+            <w:tcW w:w="1296" w:type="dxa"/>
+            <w:tcBorders>
+              <w:top w:val="nil"/>
+              <w:left w:val="nil"/>
+              <w:bottom w:val="nil"/>
+              <w:right w:val="nil"/>
+            </w:tcBorders>
+            <w:shd w:val="clear" w:color="auto" w:fill="auto"/>
+            <w:noWrap/>
+            <w:vAlign w:val="bottom"/>
+            <w:hideMark/>
+          </w:tcPr>
+          <w:p>
+            <w:pPr>
+              <w:spacing w:after="0" w:line="240" w:lineRule="auto"/>
+              <w:jc w:val="right"/>
+              <w:rPr>
+                <w:rFonts w:ascii="Calibri" w:eastAsia="Times New Roman" w:hAnsi="Calibri" w:cs="Calibri"/>
+                <w:color w:val="000000"/>
+              </w:rPr>
+            </w:pPr>
+          </w:p>
+        </w:tc>
+        <w:tc>
+          <w:tcPr>
+            <w:tcW w:w="1296" w:type="dxa"/>
+            <w:tcBorders>
+              <w:top w:val="nil"/>
+              <w:left w:val="nil"/>
+              <w:bottom w:val="nil"/>
+              <w:right w:val="nil"/>
+            </w:tcBorders>
+            <w:shd w:val="clear" w:color="auto" w:fill="auto"/>
+            <w:noWrap/>
+            <w:vAlign w:val="bottom"/>
+            <w:hideMark/>
+          </w:tcPr>
+          <w:p>
+            <w:pPr>
+              <w:spacing w:after="0" w:line="240" w:lineRule="auto"/>
+              <w:rPr>
+                <w:rFonts w:ascii="Times New Roman" w:eastAsia="Times New Roman" w:hAnsi="Times New Roman" w:cs="Times New Roman"/>
+                <w:sz w:val="20"/>
+                <w:szCs w:val="20"/>
+              </w:rPr>
+            </w:pPr>
+          </w:p>
+        </w:tc>
+        <w:tc>
+          <w:tcPr>
+            <w:tcW w:w="1296" w:type="dxa"/>
+            <w:tcBorders>
+              <w:top w:val="nil"/>
+              <w:left w:val="nil"/>
+              <w:bottom w:val="nil"/>
+              <w:right w:val="nil"/>
+            </w:tcBorders>
+            <w:shd w:val="clear" w:color="auto" w:fill="auto"/>
+            <w:noWrap/>
+            <w:vAlign w:val="bottom"/>
+            <w:hideMark/>
+          </w:tcPr>
+          <w:p>
+            <w:pPr>
+              <w:spacing w:after="0" w:line="240" w:lineRule="auto"/>
+              <w:rPr>
+                <w:rFonts w:ascii="Times New Roman" w:eastAsia="Times New Roman" w:hAnsi="Times New Roman" w:cs="Times New Roman"/>
+                <w:sz w:val="20"/>
+                <w:szCs w:val="20"/>
+              </w:rPr>
+            </w:pPr>
+          </w:p>
+        </w:tc>
+        <w:tc>
+          <w:tcPr>
+            <w:tcW w:w="1296" w:type="dxa"/>
+            <w:tcBorders>
+              <w:top w:val="nil"/>
+              <w:left w:val="nil"/>
+              <w:bottom w:val="nil"/>
+              <w:right w:val="nil"/>
+            </w:tcBorders>
+            <w:shd w:val="clear" w:color="000000" w:fill="0070C0"/>
+            <w:noWrap/>
+            <w:vAlign w:val="bottom"/>
+            <w:hideMark/>
+          </w:tcPr>
+          <w:p>
+            <w:pPr>
+              <w:spacing w:after="0" w:line="240" w:lineRule="auto"/>
+              <w:rPr>
+                <w:rFonts w:ascii="Calibri" w:eastAsia="Times New Roman" w:hAnsi="Calibri" w:cs="Calibri"/>
+                <w:color w:val="000000"/>
+              </w:rPr>
+            </w:pPr>
+            <w:r>
+              <w:rPr>
+                <w:rFonts w:ascii="Calibri" w:eastAsia="Times New Roman" w:hAnsi="Calibri" w:cs="Calibri"/>
+                <w:color w:val="000000"/>
+              </w:rPr>
+              <w:t> </w:t>
+            </w:r>
+          </w:p>
+        </w:tc>
+        <w:tc>
+          <w:tcPr>
+            <w:tcW w:w="1296" w:type="dxa"/>
+            <w:tcBorders>
+              <w:top w:val="nil"/>
+              <w:left w:val="nil"/>
+              <w:bottom w:val="nil"/>
+              <w:right w:val="nil"/>
+            </w:tcBorders>
+            <w:shd w:val="clear" w:color="auto" w:fill="auto"/>
+            <w:noWrap/>
+            <w:vAlign w:val="bottom"/>
+            <w:hideMark/>
+          </w:tcPr>
+          <w:p>
+            <w:pPr>
+              <w:spacing w:after="0" w:line="240" w:lineRule="auto"/>
+              <w:rPr>
+                <w:rFonts w:ascii="Calibri" w:eastAsia="Times New Roman" w:hAnsi="Calibri" w:cs="Calibri"/>
+                <w:color w:val="000000"/>
+              </w:rPr>
+            </w:pPr>
+          </w:p>
+        </w:tc>
+      </w:tr>
+      <w:tr>
+        <w:trPr>
+          <w:trHeight w:val="298"/>
+        </w:trPr>
+        <w:tc>
+          <w:tcPr>
+            <w:tcW w:w="1296" w:type="dxa"/>
+            <w:tcBorders>
+              <w:top w:val="nil"/>
+              <w:left w:val="nil"/>
+              <w:bottom w:val="nil"/>
+              <w:right w:val="nil"/>
+            </w:tcBorders>
+            <w:shd w:val="clear" w:color="auto" w:fill="auto"/>
+            <w:noWrap/>
+            <w:vAlign w:val="bottom"/>
+            <w:hideMark/>
+          </w:tcPr>
+          <w:p>
+            <w:pPr>
+              <w:spacing w:after="0" w:line="240" w:lineRule="auto"/>
+              <w:jc w:val="right"/>
+              <w:rPr>
+                <w:rFonts w:ascii="Calibri" w:eastAsia="Times New Roman" w:hAnsi="Calibri" w:cs="Calibri"/>
+                <w:color w:val="000000"/>
+              </w:rPr>
+            </w:pPr>
+            <w:r>
+              <w:rPr>
+                <w:rFonts w:ascii="Calibri" w:eastAsia="Times New Roman" w:hAnsi="Calibri" w:cs="Calibri"/>
+                <w:color w:val="000000"/>
+              </w:rPr>
+              <w:t>65</w:t>
+            </w:r>
+          </w:p>
+        </w:tc>
+        <w:tc>
+          <w:tcPr>
+            <w:tcW w:w="1296" w:type="dxa"/>
+            <w:tcBorders>
+              <w:top w:val="nil"/>
+              <w:left w:val="nil"/>
+              <w:bottom w:val="nil"/>
+              <w:right w:val="nil"/>
+            </w:tcBorders>
+            <w:shd w:val="clear" w:color="auto" w:fill="auto"/>
+            <w:noWrap/>
+            <w:vAlign w:val="bottom"/>
+            <w:hideMark/>
+          </w:tcPr>
+          <w:p>
+            <w:pPr>
+              <w:spacing w:after="0" w:line="240" w:lineRule="auto"/>
+              <w:jc w:val="right"/>
+              <w:rPr>
+                <w:rFonts w:ascii="Calibri" w:eastAsia="Times New Roman" w:hAnsi="Calibri" w:cs="Calibri"/>
+                <w:color w:val="000000"/>
+              </w:rPr>
+            </w:pPr>
+          </w:p>
+        </w:tc>
+        <w:tc>
+          <w:tcPr>
+            <w:tcW w:w="1296" w:type="dxa"/>
+            <w:tcBorders>
+              <w:top w:val="nil"/>
+              <w:left w:val="nil"/>
+              <w:bottom w:val="nil"/>
+              <w:right w:val="nil"/>
+            </w:tcBorders>
+            <w:shd w:val="clear" w:color="auto" w:fill="auto"/>
+            <w:noWrap/>
+            <w:vAlign w:val="bottom"/>
+            <w:hideMark/>
+          </w:tcPr>
+          <w:p>
+            <w:pPr>
+              <w:spacing w:after="0" w:line="240" w:lineRule="auto"/>
+              <w:rPr>
+                <w:rFonts w:ascii="Times New Roman" w:eastAsia="Times New Roman" w:hAnsi="Times New Roman" w:cs="Times New Roman"/>
+                <w:sz w:val="20"/>
+                <w:szCs w:val="20"/>
+              </w:rPr>
+            </w:pPr>
+          </w:p>
+        </w:tc>
+        <w:tc>
+          <w:tcPr>
+            <w:tcW w:w="1296" w:type="dxa"/>
+            <w:tcBorders>
+              <w:top w:val="nil"/>
+              <w:left w:val="nil"/>
+              <w:bottom w:val="nil"/>
+              <w:right w:val="nil"/>
+            </w:tcBorders>
+            <w:shd w:val="clear" w:color="auto" w:fill="auto"/>
+            <w:noWrap/>
+            <w:vAlign w:val="bottom"/>
+            <w:hideMark/>
+          </w:tcPr>
+          <w:p>
+            <w:pPr>
+              <w:spacing w:after="0" w:line="240" w:lineRule="auto"/>
+              <w:rPr>
+                <w:rFonts w:ascii="Times New Roman" w:eastAsia="Times New Roman" w:hAnsi="Times New Roman" w:cs="Times New Roman"/>
+                <w:sz w:val="20"/>
+                <w:szCs w:val="20"/>
+              </w:rPr>
+            </w:pPr>
+          </w:p>
+        </w:tc>
+        <w:tc>
+          <w:tcPr>
+            <w:tcW w:w="1296" w:type="dxa"/>
+            <w:tcBorders>
+              <w:top w:val="nil"/>
+              <w:left w:val="nil"/>
+              <w:bottom w:val="nil"/>
+              <w:right w:val="nil"/>
+            </w:tcBorders>
+            <w:shd w:val="clear" w:color="000000" w:fill="0070C0"/>
+            <w:noWrap/>
+            <w:vAlign w:val="bottom"/>
+            <w:hideMark/>
+          </w:tcPr>
+          <w:p>
+            <w:pPr>
+              <w:spacing w:after="0" w:line="240" w:lineRule="auto"/>
+              <w:rPr>
+                <w:rFonts w:ascii="Calibri" w:eastAsia="Times New Roman" w:hAnsi="Calibri" w:cs="Calibri"/>
+                <w:color w:val="000000"/>
+              </w:rPr>
+            </w:pPr>
+            <w:r>
+              <w:rPr>
+                <w:rFonts w:ascii="Calibri" w:eastAsia="Times New Roman" w:hAnsi="Calibri" w:cs="Calibri"/>
+                <w:color w:val="000000"/>
+              </w:rPr>
+              <w:t> </w:t>
+            </w:r>
+          </w:p>
+        </w:tc>
+        <w:tc>
+          <w:tcPr>
+            <w:tcW w:w="1296" w:type="dxa"/>
+            <w:tcBorders>
+              <w:top w:val="nil"/>
+              <w:left w:val="nil"/>
+              <w:bottom w:val="nil"/>
+              <w:right w:val="nil"/>
+            </w:tcBorders>
+            <w:shd w:val="clear" w:color="auto" w:fill="auto"/>
+            <w:noWrap/>
+            <w:vAlign w:val="bottom"/>
+            <w:hideMark/>
+          </w:tcPr>
+          <w:p>
+            <w:pPr>
+              <w:spacing w:after="0" w:line="240" w:lineRule="auto"/>
+              <w:rPr>
+                <w:rFonts w:ascii="Calibri" w:eastAsia="Times New Roman" w:hAnsi="Calibri" w:cs="Calibri"/>
+                <w:color w:val="000000"/>
+              </w:rPr>
+            </w:pPr>
+          </w:p>
+        </w:tc>
+      </w:tr>
+      <w:tr>
+        <w:trPr>
+          <w:trHeight w:val="298"/>
+        </w:trPr>
+        <w:tc>
+          <w:tcPr>
+            <w:tcW w:w="1296" w:type="dxa"/>
+            <w:tcBorders>
+              <w:top w:val="nil"/>
+              <w:left w:val="nil"/>
+              <w:bottom w:val="nil"/>
+              <w:right w:val="nil"/>
+            </w:tcBorders>
+            <w:shd w:val="clear" w:color="auto" w:fill="auto"/>
+            <w:noWrap/>
+            <w:vAlign w:val="bottom"/>
+            <w:hideMark/>
+          </w:tcPr>
+          <w:p>
+            <w:pPr>
+              <w:spacing w:after="0" w:line="240" w:lineRule="auto"/>
+              <w:jc w:val="right"/>
+              <w:rPr>
+                <w:rFonts w:ascii="Calibri" w:eastAsia="Times New Roman" w:hAnsi="Calibri" w:cs="Calibri"/>
+                <w:color w:val="000000"/>
+              </w:rPr>
+            </w:pPr>
+            <w:r>
+              <w:rPr>
+                <w:rFonts w:ascii="Calibri" w:eastAsia="Times New Roman" w:hAnsi="Calibri" w:cs="Calibri"/>
+                <w:color w:val="000000"/>
+              </w:rPr>
+              <w:t>60</w:t>
+            </w:r>
+          </w:p>
+        </w:tc>
+        <w:tc>
+          <w:tcPr>
+            <w:tcW w:w="1296" w:type="dxa"/>
+            <w:tcBorders>
+              <w:top w:val="nil"/>
+              <w:left w:val="nil"/>
+              <w:bottom w:val="nil"/>
+              <w:right w:val="nil"/>
+            </w:tcBorders>
+            <w:shd w:val="clear" w:color="auto" w:fill="auto"/>
+            <w:noWrap/>
+            <w:vAlign w:val="bottom"/>
+            <w:hideMark/>
+          </w:tcPr>
+          <w:p>
+            <w:pPr>
+              <w:spacing w:after="0" w:line="240" w:lineRule="auto"/>
+              <w:jc w:val="right"/>
+              <w:rPr>
+                <w:rFonts w:ascii="Calibri" w:eastAsia="Times New Roman" w:hAnsi="Calibri" w:cs="Calibri"/>
+                <w:color w:val="000000"/>
+              </w:rPr>
+            </w:pPr>
+          </w:p>
+        </w:tc>
+        <w:tc>
+          <w:tcPr>
+            <w:tcW w:w="1296" w:type="dxa"/>
+            <w:tcBorders>
+              <w:top w:val="nil"/>
+              <w:left w:val="nil"/>
+              <w:bottom w:val="nil"/>
+              <w:right w:val="nil"/>
+            </w:tcBorders>
+            <w:shd w:val="clear" w:color="auto" w:fill="auto"/>
+            <w:noWrap/>
+            <w:vAlign w:val="bottom"/>
+            <w:hideMark/>
+          </w:tcPr>
+          <w:p>
+            <w:pPr>
+              <w:spacing w:after="0" w:line="240" w:lineRule="auto"/>
+              <w:rPr>
+                <w:rFonts w:ascii="Times New Roman" w:eastAsia="Times New Roman" w:hAnsi="Times New Roman" w:cs="Times New Roman"/>
+                <w:sz w:val="20"/>
+                <w:szCs w:val="20"/>
+              </w:rPr>
+            </w:pPr>
+          </w:p>
+        </w:tc>
+        <w:tc>
+          <w:tcPr>
+            <w:tcW w:w="1296" w:type="dxa"/>
+            <w:tcBorders>
+              <w:top w:val="nil"/>
+              <w:left w:val="nil"/>
+              <w:bottom w:val="nil"/>
+              <w:right w:val="nil"/>
+            </w:tcBorders>
+            <w:shd w:val="clear" w:color="auto" w:fill="auto"/>
+            <w:noWrap/>
+            <w:vAlign w:val="bottom"/>
+            <w:hideMark/>
+          </w:tcPr>
+          <w:p>
+            <w:pPr>
+              <w:spacing w:after="0" w:line="240" w:lineRule="auto"/>
+              <w:rPr>
+                <w:rFonts w:ascii="Times New Roman" w:eastAsia="Times New Roman" w:hAnsi="Times New Roman" w:cs="Times New Roman"/>
+                <w:sz w:val="20"/>
+                <w:szCs w:val="20"/>
+              </w:rPr>
+            </w:pPr>
+          </w:p>
+        </w:tc>
+        <w:tc>
+          <w:tcPr>
+            <w:tcW w:w="1296" w:type="dxa"/>
+            <w:tcBorders>
+              <w:top w:val="nil"/>
+              <w:left w:val="nil"/>
+              <w:bottom w:val="nil"/>
+              <w:right w:val="nil"/>
+            </w:tcBorders>
+            <w:shd w:val="clear" w:color="000000" w:fill="0070C0"/>
+            <w:noWrap/>
+            <w:vAlign w:val="bottom"/>
+            <w:hideMark/>
+          </w:tcPr>
+          <w:p>
+            <w:pPr>
+              <w:spacing w:after="0" w:line="240" w:lineRule="auto"/>
+              <w:rPr>
+                <w:rFonts w:ascii="Calibri" w:eastAsia="Times New Roman" w:hAnsi="Calibri" w:cs="Calibri"/>
+                <w:color w:val="000000"/>
+              </w:rPr>
+            </w:pPr>
+            <w:r>
+              <w:rPr>
+                <w:rFonts w:ascii="Calibri" w:eastAsia="Times New Roman" w:hAnsi="Calibri" w:cs="Calibri"/>
+                <w:color w:val="000000"/>
+              </w:rPr>
+              <w:t> </w:t>
+            </w:r>
+          </w:p>
+        </w:tc>
+        <w:tc>
+          <w:tcPr>
+            <w:tcW w:w="1296" w:type="dxa"/>
+            <w:tcBorders>
+              <w:top w:val="nil"/>
+              <w:left w:val="nil"/>
+              <w:bottom w:val="nil"/>
+              <w:right w:val="nil"/>
+            </w:tcBorders>
+            <w:shd w:val="clear" w:color="auto" w:fill="auto"/>
+            <w:noWrap/>
+            <w:vAlign w:val="bottom"/>
+            <w:hideMark/>
+          </w:tcPr>
+          <w:p>
+            <w:pPr>
+              <w:spacing w:after="0" w:line="240" w:lineRule="auto"/>
+              <w:rPr>
+                <w:rFonts w:ascii="Calibri" w:eastAsia="Times New Roman" w:hAnsi="Calibri" w:cs="Calibri"/>
+                <w:color w:val="000000"/>
+              </w:rPr>
+            </w:pPr>
+          </w:p>
+        </w:tc>
+      </w:tr>
+      <w:tr>
+        <w:trPr>
+          <w:trHeight w:val="298"/>
+        </w:trPr>
+        <w:tc>
+          <w:tcPr>
+            <w:tcW w:w="1296" w:type="dxa"/>
+            <w:tcBorders>
+              <w:top w:val="nil"/>
+              <w:left w:val="nil"/>
+              <w:bottom w:val="nil"/>
+              <w:right w:val="nil"/>
+            </w:tcBorders>
+            <w:shd w:val="clear" w:color="auto" w:fill="auto"/>
+            <w:noWrap/>
+            <w:vAlign w:val="bottom"/>
+            <w:hideMark/>
+          </w:tcPr>
+          <w:p>
+            <w:pPr>
+              <w:spacing w:after="0" w:line="240" w:lineRule="auto"/>
+              <w:jc w:val="right"/>
+              <w:rPr>
+                <w:rFonts w:ascii="Calibri" w:eastAsia="Times New Roman" w:hAnsi="Calibri" w:cs="Calibri"/>
+                <w:color w:val="000000"/>
+              </w:rPr>
+            </w:pPr>
+            <w:r>
+              <w:rPr>
+                <w:rFonts w:ascii="Calibri" w:eastAsia="Times New Roman" w:hAnsi="Calibri" w:cs="Calibri"/>
+                <w:color w:val="000000"/>
+              </w:rPr>
+              <w:t>55</w:t>
+            </w:r>
+          </w:p>
+        </w:tc>
+        <w:tc>
+          <w:tcPr>
+            <w:tcW w:w="1296" w:type="dxa"/>
+            <w:tcBorders>
+              <w:top w:val="nil"/>
+              <w:left w:val="nil"/>
+              <w:bottom w:val="nil"/>
+              <w:right w:val="nil"/>
+            </w:tcBorders>
+            <w:shd w:val="clear" w:color="auto" w:fill="auto"/>
+            <w:noWrap/>
+            <w:vAlign w:val="bottom"/>
+            <w:hideMark/>
+          </w:tcPr>
+          <w:p>
+            <w:pPr>
+              <w:spacing w:after="0" w:line="240" w:lineRule="auto"/>
+              <w:jc w:val="right"/>
+              <w:rPr>
+                <w:rFonts w:ascii="Calibri" w:eastAsia="Times New Roman" w:hAnsi="Calibri" w:cs="Calibri"/>
+                <w:color w:val="000000"/>
+              </w:rPr>
+            </w:pPr>
+          </w:p>
+        </w:tc>
+        <w:tc>
+          <w:tcPr>
+            <w:tcW w:w="1296" w:type="dxa"/>
+            <w:tcBorders>
+              <w:top w:val="nil"/>
+              <w:left w:val="nil"/>
+              <w:bottom w:val="nil"/>
+              <w:right w:val="nil"/>
+            </w:tcBorders>
+            <w:shd w:val="clear" w:color="auto" w:fill="auto"/>
+            <w:noWrap/>
+            <w:vAlign w:val="bottom"/>
+            <w:hideMark/>
+          </w:tcPr>
+          <w:p>
+            <w:pPr>
+              <w:spacing w:after="0" w:line="240" w:lineRule="auto"/>
+              <w:rPr>
+                <w:rFonts w:ascii="Times New Roman" w:eastAsia="Times New Roman" w:hAnsi="Times New Roman" w:cs="Times New Roman"/>
+                <w:sz w:val="20"/>
+                <w:szCs w:val="20"/>
+              </w:rPr>
+            </w:pPr>
+          </w:p>
+        </w:tc>
+        <w:tc>
+          <w:tcPr>
+            <w:tcW w:w="1296" w:type="dxa"/>
+            <w:tcBorders>
+              <w:top w:val="nil"/>
+              <w:left w:val="nil"/>
+              <w:bottom w:val="nil"/>
+              <w:right w:val="nil"/>
+            </w:tcBorders>
+            <w:shd w:val="clear" w:color="auto" w:fill="auto"/>
+            <w:noWrap/>
+            <w:vAlign w:val="bottom"/>
+            <w:hideMark/>
+          </w:tcPr>
+          <w:p>
+            <w:pPr>
+              <w:spacing w:after="0" w:line="240" w:lineRule="auto"/>
+              <w:rPr>
+                <w:rFonts w:ascii="Times New Roman" w:eastAsia="Times New Roman" w:hAnsi="Times New Roman" w:cs="Times New Roman"/>
+                <w:sz w:val="20"/>
+                <w:szCs w:val="20"/>
+              </w:rPr>
+            </w:pPr>
+          </w:p>
+        </w:tc>
+        <w:tc>
+          <w:tcPr>
+            <w:tcW w:w="1296" w:type="dxa"/>
+            <w:tcBorders>
+              <w:top w:val="nil"/>
+              <w:left w:val="nil"/>
+              <w:bottom w:val="nil"/>
+              <w:right w:val="nil"/>
+            </w:tcBorders>
+            <w:shd w:val="clear" w:color="000000" w:fill="0070C0"/>
+            <w:noWrap/>
+            <w:vAlign w:val="bottom"/>
+            <w:hideMark/>
+          </w:tcPr>
+          <w:p>
+            <w:pPr>
+              <w:spacing w:after="0" w:line="240" w:lineRule="auto"/>
+              <w:rPr>
+                <w:rFonts w:ascii="Calibri" w:eastAsia="Times New Roman" w:hAnsi="Calibri" w:cs="Calibri"/>
+                <w:color w:val="000000"/>
+              </w:rPr>
+            </w:pPr>
+            <w:r>
+              <w:rPr>
+                <w:rFonts w:ascii="Calibri" w:eastAsia="Times New Roman" w:hAnsi="Calibri" w:cs="Calibri"/>
+                <w:color w:val="000000"/>
+              </w:rPr>
+              <w:t> </w:t>
+            </w:r>
+          </w:p>
+        </w:tc>
+        <w:tc>
+          <w:tcPr>
+            <w:tcW w:w="1296" w:type="dxa"/>
+            <w:tcBorders>
+              <w:top w:val="nil"/>
+              <w:left w:val="nil"/>
+              <w:bottom w:val="nil"/>
+              <w:right w:val="nil"/>
+            </w:tcBorders>
+            <w:shd w:val="clear" w:color="auto" w:fill="auto"/>
+            <w:noWrap/>
+            <w:vAlign w:val="bottom"/>
+            <w:hideMark/>
+          </w:tcPr>
+          <w:p>
+            <w:pPr>
+              <w:spacing w:after="0" w:line="240" w:lineRule="auto"/>
+              <w:rPr>
+                <w:rFonts w:ascii="Calibri" w:eastAsia="Times New Roman" w:hAnsi="Calibri" w:cs="Calibri"/>
+                <w:color w:val="000000"/>
+              </w:rPr>
+            </w:pPr>
+          </w:p>
+        </w:tc>
+      </w:tr>
+      <w:tr>
+        <w:trPr>
+          <w:trHeight w:val="298"/>
+        </w:trPr>
+        <w:tc>
+          <w:tcPr>
+            <w:tcW w:w="1296" w:type="dxa"/>
+            <w:tcBorders>
+              <w:top w:val="nil"/>
+              <w:left w:val="nil"/>
+              <w:bottom w:val="nil"/>
+              <w:right w:val="nil"/>
+            </w:tcBorders>
+            <w:shd w:val="clear" w:color="auto" w:fill="auto"/>
+            <w:noWrap/>
+            <w:vAlign w:val="bottom"/>
+            <w:hideMark/>
+          </w:tcPr>
+          <w:p>
+            <w:pPr>
+              <w:spacing w:after="0" w:line="240" w:lineRule="auto"/>
+              <w:jc w:val="right"/>
+              <w:rPr>
+                <w:rFonts w:ascii="Calibri" w:eastAsia="Times New Roman" w:hAnsi="Calibri" w:cs="Calibri"/>
+                <w:color w:val="000000"/>
+              </w:rPr>
+            </w:pPr>
+            <w:r>
+              <w:rPr>
+                <w:rFonts w:ascii="Calibri" w:eastAsia="Times New Roman" w:hAnsi="Calibri" w:cs="Calibri"/>
+                <w:color w:val="000000"/>
+              </w:rPr>
+              <w:t>50</w:t>
+            </w:r>
+          </w:p>
+        </w:tc>
+        <w:tc>
+          <w:tcPr>
+            <w:tcW w:w="1296" w:type="dxa"/>
+            <w:tcBorders>
+              <w:top w:val="nil"/>
+              <w:left w:val="nil"/>
+              <w:bottom w:val="nil"/>
+              <w:right w:val="nil"/>
+            </w:tcBorders>
+            <w:shd w:val="clear" w:color="auto" w:fill="auto"/>
+            <w:noWrap/>
+            <w:vAlign w:val="bottom"/>
+            <w:hideMark/>
+          </w:tcPr>
+          <w:p>
+            <w:pPr>
+              <w:spacing w:after="0" w:line="240" w:lineRule="auto"/>
+              <w:jc w:val="right"/>
+              <w:rPr>
+                <w:rFonts w:ascii="Calibri" w:eastAsia="Times New Roman" w:hAnsi="Calibri" w:cs="Calibri"/>
+                <w:color w:val="000000"/>
+              </w:rPr>
+            </w:pPr>
+          </w:p>
+        </w:tc>
+        <w:tc>
+          <w:tcPr>
+            <w:tcW w:w="1296" w:type="dxa"/>
+            <w:tcBorders>
+              <w:top w:val="nil"/>
+              <w:left w:val="nil"/>
+              <w:bottom w:val="nil"/>
+              <w:right w:val="nil"/>
+            </w:tcBorders>
+            <w:shd w:val="clear" w:color="auto" w:fill="auto"/>
+            <w:noWrap/>
+            <w:vAlign w:val="bottom"/>
+            <w:hideMark/>
+          </w:tcPr>
+          <w:p>
+            <w:pPr>
+              <w:spacing w:after="0" w:line="240" w:lineRule="auto"/>
+              <w:rPr>
+                <w:rFonts w:ascii="Times New Roman" w:eastAsia="Times New Roman" w:hAnsi="Times New Roman" w:cs="Times New Roman"/>
+                <w:sz w:val="20"/>
+                <w:szCs w:val="20"/>
+              </w:rPr>
+            </w:pPr>
+          </w:p>
+        </w:tc>
+        <w:tc>
+          <w:tcPr>
+            <w:tcW w:w="1296" w:type="dxa"/>
+            <w:tcBorders>
+              <w:top w:val="nil"/>
+              <w:left w:val="nil"/>
+              <w:bottom w:val="nil"/>
+              <w:right w:val="nil"/>
+            </w:tcBorders>
+            <w:shd w:val="clear" w:color="000000" w:fill="0070C0"/>
+            <w:noWrap/>
+            <w:vAlign w:val="bottom"/>
+            <w:hideMark/>
+          </w:tcPr>
+          <w:p>
+            <w:pPr>
+              <w:spacing w:after="0" w:line="240" w:lineRule="auto"/>
+              <w:rPr>
+                <w:rFonts w:ascii="Calibri" w:eastAsia="Times New Roman" w:hAnsi="Calibri" w:cs="Calibri"/>
+                <w:color w:val="000000"/>
+              </w:rPr>
+            </w:pPr>
+            <w:r>
+              <w:rPr>
+                <w:rFonts w:ascii="Calibri" w:eastAsia="Times New Roman" w:hAnsi="Calibri" w:cs="Calibri"/>
+                <w:color w:val="000000"/>
+              </w:rPr>
+              <w:t> </w:t>
+            </w:r>
+          </w:p>
+        </w:tc>
+        <w:tc>
+          <w:tcPr>
+            <w:tcW w:w="1296" w:type="dxa"/>
+            <w:tcBorders>
+              <w:top w:val="nil"/>
+              <w:left w:val="nil"/>
+              <w:bottom w:val="nil"/>
+              <w:right w:val="nil"/>
+            </w:tcBorders>
+            <w:shd w:val="clear" w:color="000000" w:fill="0070C0"/>
+            <w:noWrap/>
+            <w:vAlign w:val="bottom"/>
+            <w:hideMark/>
+          </w:tcPr>
+          <w:p>
+            <w:pPr>
+              <w:spacing w:after="0" w:line="240" w:lineRule="auto"/>
+              <w:rPr>
+                <w:rFonts w:ascii="Calibri" w:eastAsia="Times New Roman" w:hAnsi="Calibri" w:cs="Calibri"/>
+                <w:color w:val="000000"/>
+              </w:rPr>
+            </w:pPr>
+            <w:r>
+              <w:rPr>
+                <w:rFonts w:ascii="Calibri" w:eastAsia="Times New Roman" w:hAnsi="Calibri" w:cs="Calibri"/>
+                <w:color w:val="000000"/>
+              </w:rPr>
+              <w:t> </w:t>
+            </w:r>
+          </w:p>
+        </w:tc>
+        <w:tc>
+          <w:tcPr>
+            <w:tcW w:w="1296" w:type="dxa"/>
+            <w:tcBorders>
+              <w:top w:val="nil"/>
+              <w:left w:val="nil"/>
+              <w:bottom w:val="nil"/>
+              <w:right w:val="nil"/>
+            </w:tcBorders>
+            <w:shd w:val="clear" w:color="auto" w:fill="auto"/>
+            <w:noWrap/>
+            <w:vAlign w:val="bottom"/>
+            <w:hideMark/>
+          </w:tcPr>
+          <w:p>
+            <w:pPr>
+              <w:spacing w:after="0" w:line="240" w:lineRule="auto"/>
+              <w:rPr>
+                <w:rFonts w:ascii="Calibri" w:eastAsia="Times New Roman" w:hAnsi="Calibri" w:cs="Calibri"/>
+                <w:color w:val="000000"/>
+              </w:rPr>
+            </w:pPr>
+          </w:p>
+        </w:tc>
+      </w:tr>
+      <w:tr>
+        <w:trPr>
+          <w:trHeight w:val="298"/>
+        </w:trPr>
+        <w:tc>
+          <w:tcPr>
+            <w:tcW w:w="1296" w:type="dxa"/>
+            <w:tcBorders>
+              <w:top w:val="nil"/>
+              <w:left w:val="nil"/>
+              <w:bottom w:val="nil"/>
+              <w:right w:val="nil"/>
+            </w:tcBorders>
+            <w:shd w:val="clear" w:color="auto" w:fill="auto"/>
+            <w:noWrap/>
+            <w:vAlign w:val="bottom"/>
+            <w:hideMark/>
+          </w:tcPr>
+          <w:p>
+            <w:pPr>
+              <w:spacing w:after="0" w:line="240" w:lineRule="auto"/>
+              <w:jc w:val="right"/>
+              <w:rPr>
+                <w:rFonts w:ascii="Calibri" w:eastAsia="Times New Roman" w:hAnsi="Calibri" w:cs="Calibri"/>
+                <w:color w:val="000000"/>
+              </w:rPr>
+            </w:pPr>
+            <w:r>
+              <w:rPr>
+                <w:rFonts w:ascii="Calibri" w:eastAsia="Times New Roman" w:hAnsi="Calibri" w:cs="Calibri"/>
+                <w:color w:val="000000"/>
+              </w:rPr>
+              <w:t>45</w:t>
+            </w:r>
+          </w:p>
+        </w:tc>
+        <w:tc>
+          <w:tcPr>
+            <w:tcW w:w="1296" w:type="dxa"/>
+            <w:tcBorders>
+              <w:top w:val="nil"/>
+              <w:left w:val="nil"/>
+              <w:bottom w:val="nil"/>
+              <w:right w:val="nil"/>
+            </w:tcBorders>
+            <w:shd w:val="clear" w:color="auto" w:fill="auto"/>
+            <w:noWrap/>
+            <w:vAlign w:val="bottom"/>
+            <w:hideMark/>
+          </w:tcPr>
+          <w:p>
+            <w:pPr>
+              <w:spacing w:after="0" w:line="240" w:lineRule="auto"/>
+              <w:jc w:val="right"/>
+              <w:rPr>
+                <w:rFonts w:ascii="Calibri" w:eastAsia="Times New Roman" w:hAnsi="Calibri" w:cs="Calibri"/>
+                <w:color w:val="000000"/>
+              </w:rPr>
+            </w:pPr>
+          </w:p>
+        </w:tc>
+        <w:tc>
+          <w:tcPr>
+            <w:tcW w:w="1296" w:type="dxa"/>
+            <w:tcBorders>
+              <w:top w:val="nil"/>
+              <w:left w:val="nil"/>
+              <w:bottom w:val="nil"/>
+              <w:right w:val="nil"/>
+            </w:tcBorders>
+            <w:shd w:val="clear" w:color="auto" w:fill="auto"/>
+            <w:noWrap/>
+            <w:vAlign w:val="bottom"/>
+            <w:hideMark/>
+          </w:tcPr>
+          <w:p>
+            <w:pPr>
+              <w:spacing w:after="0" w:line="240" w:lineRule="auto"/>
+              <w:rPr>
+                <w:rFonts w:ascii="Times New Roman" w:eastAsia="Times New Roman" w:hAnsi="Times New Roman" w:cs="Times New Roman"/>
+                <w:sz w:val="20"/>
+                <w:szCs w:val="20"/>
+              </w:rPr>
+            </w:pPr>
+          </w:p>
+        </w:tc>
+        <w:tc>
+          <w:tcPr>
+            <w:tcW w:w="1296" w:type="dxa"/>
+            <w:tcBorders>
+              <w:top w:val="nil"/>
+              <w:left w:val="nil"/>
+              <w:bottom w:val="nil"/>
+              <w:right w:val="nil"/>
+            </w:tcBorders>
+            <w:shd w:val="clear" w:color="000000" w:fill="0070C0"/>
+            <w:noWrap/>
+            <w:vAlign w:val="bottom"/>
+            <w:hideMark/>
+          </w:tcPr>
+          <w:p>
+            <w:pPr>
+              <w:spacing w:after="0" w:line="240" w:lineRule="auto"/>
+              <w:rPr>
+                <w:rFonts w:ascii="Calibri" w:eastAsia="Times New Roman" w:hAnsi="Calibri" w:cs="Calibri"/>
+                <w:color w:val="000000"/>
+              </w:rPr>
+            </w:pPr>
+            <w:r>
+              <w:rPr>
+                <w:rFonts w:ascii="Calibri" w:eastAsia="Times New Roman" w:hAnsi="Calibri" w:cs="Calibri"/>
+                <w:color w:val="000000"/>
+              </w:rPr>
+              <w:t> </w:t>
+            </w:r>
+          </w:p>
+        </w:tc>
+        <w:tc>
+          <w:tcPr>
+            <w:tcW w:w="1296" w:type="dxa"/>
+            <w:tcBorders>
+              <w:top w:val="nil"/>
+              <w:left w:val="nil"/>
+              <w:bottom w:val="nil"/>
+              <w:right w:val="nil"/>
+            </w:tcBorders>
+            <w:shd w:val="clear" w:color="000000" w:fill="0070C0"/>
+            <w:noWrap/>
+            <w:vAlign w:val="bottom"/>
+            <w:hideMark/>
+          </w:tcPr>
+          <w:p>
+            <w:pPr>
+              <w:spacing w:after="0" w:line="240" w:lineRule="auto"/>
+              <w:rPr>
+                <w:rFonts w:ascii="Calibri" w:eastAsia="Times New Roman" w:hAnsi="Calibri" w:cs="Calibri"/>
+                <w:color w:val="000000"/>
+              </w:rPr>
+            </w:pPr>
+            <w:r>
+              <w:rPr>
+                <w:rFonts w:ascii="Calibri" w:eastAsia="Times New Roman" w:hAnsi="Calibri" w:cs="Calibri"/>
+                <w:color w:val="000000"/>
+              </w:rPr>
+              <w:t> </w:t>
+            </w:r>
+          </w:p>
+        </w:tc>
+        <w:tc>
+          <w:tcPr>
+            <w:tcW w:w="1296" w:type="dxa"/>
+            <w:tcBorders>
+              <w:top w:val="nil"/>
+              <w:left w:val="nil"/>
+              <w:bottom w:val="nil"/>
+              <w:right w:val="nil"/>
+            </w:tcBorders>
+            <w:shd w:val="clear" w:color="auto" w:fill="auto"/>
+            <w:noWrap/>
+            <w:vAlign w:val="bottom"/>
+            <w:hideMark/>
+          </w:tcPr>
+          <w:p>
+            <w:pPr>
+              <w:spacing w:after="0" w:line="240" w:lineRule="auto"/>
+              <w:rPr>
+                <w:rFonts w:ascii="Calibri" w:eastAsia="Times New Roman" w:hAnsi="Calibri" w:cs="Calibri"/>
+                <w:color w:val="000000"/>
+              </w:rPr>
+            </w:pPr>
+          </w:p>
+        </w:tc>
+      </w:tr>
+      <w:tr>
+        <w:trPr>
+          <w:trHeight w:val="298"/>
+        </w:trPr>
+        <w:tc>
+          <w:tcPr>
+            <w:tcW w:w="1296" w:type="dxa"/>
+            <w:tcBorders>
+              <w:top w:val="nil"/>
+              <w:left w:val="nil"/>
+              <w:bottom w:val="nil"/>
+              <w:right w:val="nil"/>
+            </w:tcBorders>
+            <w:shd w:val="clear" w:color="auto" w:fill="auto"/>
+            <w:noWrap/>
+            <w:vAlign w:val="bottom"/>
+            <w:hideMark/>
+          </w:tcPr>
+          <w:p>
+            <w:pPr>
+              <w:spacing w:after="0" w:line="240" w:lineRule="auto"/>
+              <w:jc w:val="right"/>
+              <w:rPr>
+                <w:rFonts w:ascii="Calibri" w:eastAsia="Times New Roman" w:hAnsi="Calibri" w:cs="Calibri"/>
+                <w:color w:val="000000"/>
+              </w:rPr>
+            </w:pPr>
+            <w:r>
+              <w:rPr>
+                <w:rFonts w:ascii="Calibri" w:eastAsia="Times New Roman" w:hAnsi="Calibri" w:cs="Calibri"/>
+                <w:color w:val="000000"/>
+              </w:rPr>
+              <w:t>40</w:t>
+            </w:r>
+          </w:p>
+        </w:tc>
+        <w:tc>
+          <w:tcPr>
+            <w:tcW w:w="1296" w:type="dxa"/>
+            <w:tcBorders>
+              <w:top w:val="nil"/>
+              <w:left w:val="nil"/>
+              <w:bottom w:val="nil"/>
+              <w:right w:val="nil"/>
+            </w:tcBorders>
+            <w:shd w:val="clear" w:color="auto" w:fill="auto"/>
+            <w:noWrap/>
+            <w:vAlign w:val="center"/>
+            <w:hideMark/>
+          </w:tcPr>
+          <w:p>
+            <w:pPr>
+              <w:spacing w:after="0" w:line="240" w:lineRule="auto"/>
+              <w:jc w:val="right"/>
+              <w:rPr>
+                <w:rFonts w:ascii="Calibri" w:eastAsia="Times New Roman" w:hAnsi="Calibri" w:cs="Calibri"/>
+                <w:color w:val="000000"/>
+              </w:rPr>
+            </w:pPr>
+          </w:p>
+        </w:tc>
+        <w:tc>
+          <w:tcPr>
+            <w:tcW w:w="1296" w:type="dxa"/>
+            <w:tcBorders>
+              <w:top w:val="nil"/>
+              <w:left w:val="nil"/>
+              <w:bottom w:val="nil"/>
+              <w:right w:val="nil"/>
+            </w:tcBorders>
+            <w:shd w:val="clear" w:color="auto" w:fill="auto"/>
+            <w:noWrap/>
+            <w:vAlign w:val="center"/>
+            <w:hideMark/>
+          </w:tcPr>
+          <w:p>
+            <w:pPr>
+              <w:spacing w:after="0" w:line="240" w:lineRule="auto"/>
+              <w:jc w:val="center"/>
+              <w:rPr>
+                <w:rFonts w:ascii="Times New Roman" w:eastAsia="Times New Roman" w:hAnsi="Times New Roman" w:cs="Times New Roman"/>
+                <w:sz w:val="20"/>
+                <w:szCs w:val="20"/>
+              </w:rPr>
+            </w:pPr>
+          </w:p>
+        </w:tc>
+        <w:tc>
+          <w:tcPr>
+            <w:tcW w:w="1296" w:type="dxa"/>
+            <w:tcBorders>
+              <w:top w:val="nil"/>
+              <w:left w:val="nil"/>
+              <w:bottom w:val="nil"/>
+              <w:right w:val="nil"/>
+            </w:tcBorders>
+            <w:shd w:val="clear" w:color="000000" w:fill="0070C0"/>
+            <w:noWrap/>
+            <w:vAlign w:val="center"/>
+            <w:hideMark/>
+          </w:tcPr>
+          <w:p>
+            <w:pPr>
+              <w:spacing w:after="0" w:line="240" w:lineRule="auto"/>
+              <w:jc w:val="center"/>
+              <w:rPr>
+                <w:rFonts w:ascii="Calibri" w:eastAsia="Times New Roman" w:hAnsi="Calibri" w:cs="Calibri"/>
+                <w:color w:val="000000"/>
+              </w:rPr>
+            </w:pPr>
+            <w:r>
+              <w:rPr>
+                <w:rFonts w:ascii="Calibri" w:eastAsia="Times New Roman" w:hAnsi="Calibri" w:cs="Calibri"/>
+                <w:color w:val="000000"/>
+              </w:rPr>
+              <w:t> </w:t>
+            </w:r>
+          </w:p>
+        </w:tc>
+        <w:tc>
+          <w:tcPr>
+            <w:tcW w:w="1296" w:type="dxa"/>
+            <w:tcBorders>
+              <w:top w:val="nil"/>
+              <w:left w:val="nil"/>
+              <w:bottom w:val="nil"/>
+              <w:right w:val="nil"/>
+            </w:tcBorders>
+            <w:shd w:val="clear" w:color="000000" w:fill="0070C0"/>
+            <w:noWrap/>
+            <w:vAlign w:val="center"/>
+            <w:hideMark/>
+          </w:tcPr>
+          <w:p>
+            <w:pPr>
+              <w:spacing w:after="0" w:line="240" w:lineRule="auto"/>
+              <w:jc w:val="center"/>
+              <w:rPr>
+                <w:rFonts w:ascii="Calibri" w:eastAsia="Times New Roman" w:hAnsi="Calibri" w:cs="Calibri"/>
+                <w:color w:val="000000"/>
+              </w:rPr>
+            </w:pPr>
+            <w:r>
+              <w:rPr>
+                <w:rFonts w:ascii="Calibri" w:eastAsia="Times New Roman" w:hAnsi="Calibri" w:cs="Calibri"/>
+                <w:color w:val="000000"/>
+              </w:rPr>
+              <w:t> </w:t>
+            </w:r>
+          </w:p>
+        </w:tc>
+        <w:tc>
+          <w:tcPr>
+            <w:tcW w:w="1296" w:type="dxa"/>
+            <w:tcBorders>
+              <w:top w:val="nil"/>
+              <w:left w:val="nil"/>
+              <w:bottom w:val="nil"/>
+              <w:right w:val="nil"/>
+            </w:tcBorders>
+            <w:shd w:val="clear" w:color="auto" w:fill="auto"/>
+            <w:noWrap/>
+            <w:vAlign w:val="center"/>
+            <w:hideMark/>
+          </w:tcPr>
+          <w:p>
+            <w:pPr>
+              <w:spacing w:after="0" w:line="240" w:lineRule="auto"/>
+              <w:jc w:val="center"/>
+              <w:rPr>
+                <w:rFonts w:ascii="Calibri" w:eastAsia="Times New Roman" w:hAnsi="Calibri" w:cs="Calibri"/>
+                <w:color w:val="000000"/>
+              </w:rPr>
+            </w:pPr>
+          </w:p>
+        </w:tc>
+      </w:tr>
+      <w:tr>
+        <w:trPr>
+          <w:trHeight w:val="298"/>
+        </w:trPr>
+        <w:tc>
+          <w:tcPr>
+            <w:tcW w:w="1296" w:type="dxa"/>
+            <w:tcBorders>
+              <w:top w:val="nil"/>
+              <w:left w:val="nil"/>
+              <w:bottom w:val="nil"/>
+              <w:right w:val="nil"/>
+            </w:tcBorders>
+            <w:shd w:val="clear" w:color="auto" w:fill="auto"/>
+            <w:noWrap/>
+            <w:vAlign w:val="bottom"/>
+            <w:hideMark/>
+          </w:tcPr>
+          <w:p>
+            <w:pPr>
+              <w:spacing w:after="0" w:line="240" w:lineRule="auto"/>
+              <w:jc w:val="right"/>
+              <w:rPr>
+                <w:rFonts w:ascii="Calibri" w:eastAsia="Times New Roman" w:hAnsi="Calibri" w:cs="Calibri"/>
+                <w:color w:val="000000"/>
+              </w:rPr>
+            </w:pPr>
+            <w:r>
+              <w:rPr>
+                <w:rFonts w:ascii="Calibri" w:eastAsia="Times New Roman" w:hAnsi="Calibri" w:cs="Calibri"/>
+                <w:color w:val="000000"/>
+              </w:rPr>
+              <w:t>35</w:t>
+            </w:r>
+          </w:p>
+        </w:tc>
+        <w:tc>
+          <w:tcPr>
+            <w:tcW w:w="1296" w:type="dxa"/>
+            <w:tcBorders>
+              <w:top w:val="nil"/>
+              <w:left w:val="nil"/>
+              <w:bottom w:val="nil"/>
+              <w:right w:val="nil"/>
+            </w:tcBorders>
+            <w:shd w:val="clear" w:color="auto" w:fill="auto"/>
+            <w:noWrap/>
+            <w:vAlign w:val="center"/>
+            <w:hideMark/>
+          </w:tcPr>
+          <w:p>
+            <w:pPr>
+              <w:spacing w:after="0" w:line="240" w:lineRule="auto"/>
+              <w:jc w:val="right"/>
+              <w:rPr>
+                <w:rFonts w:ascii="Calibri" w:eastAsia="Times New Roman" w:hAnsi="Calibri" w:cs="Calibri"/>
+                <w:color w:val="000000"/>
+              </w:rPr>
+            </w:pPr>
+          </w:p>
+        </w:tc>
+        <w:tc>
+          <w:tcPr>
+            <w:tcW w:w="1296" w:type="dxa"/>
+            <w:tcBorders>
+              <w:top w:val="nil"/>
+              <w:left w:val="nil"/>
+              <w:bottom w:val="nil"/>
+              <w:right w:val="nil"/>
+            </w:tcBorders>
+            <w:shd w:val="clear" w:color="auto" w:fill="auto"/>
+            <w:noWrap/>
+            <w:vAlign w:val="center"/>
+            <w:hideMark/>
+          </w:tcPr>
+          <w:p>
+            <w:pPr>
+              <w:spacing w:after="0" w:line="240" w:lineRule="auto"/>
+              <w:jc w:val="center"/>
+              <w:rPr>
+                <w:rFonts w:ascii="Times New Roman" w:eastAsia="Times New Roman" w:hAnsi="Times New Roman" w:cs="Times New Roman"/>
+                <w:sz w:val="20"/>
+                <w:szCs w:val="20"/>
+              </w:rPr>
+            </w:pPr>
+          </w:p>
+        </w:tc>
+        <w:tc>
+          <w:tcPr>
+            <w:tcW w:w="1296" w:type="dxa"/>
+            <w:tcBorders>
+              <w:top w:val="nil"/>
+              <w:left w:val="nil"/>
+              <w:bottom w:val="nil"/>
+              <w:right w:val="nil"/>
+            </w:tcBorders>
+            <w:shd w:val="clear" w:color="000000" w:fill="0070C0"/>
+            <w:noWrap/>
+            <w:vAlign w:val="center"/>
+            <w:hideMark/>
+          </w:tcPr>
+          <w:p>
+            <w:pPr>
+              <w:spacing w:after="0" w:line="240" w:lineRule="auto"/>
+              <w:jc w:val="center"/>
+              <w:rPr>
+                <w:rFonts w:ascii="Calibri" w:eastAsia="Times New Roman" w:hAnsi="Calibri" w:cs="Calibri"/>
+                <w:color w:val="000000"/>
+              </w:rPr>
+            </w:pPr>
+            <w:r>
+              <w:rPr>
+                <w:rFonts w:ascii="Calibri" w:eastAsia="Times New Roman" w:hAnsi="Calibri" w:cs="Calibri"/>
+                <w:color w:val="000000"/>
+              </w:rPr>
+              <w:t> </w:t>
+            </w:r>
+          </w:p>
+        </w:tc>
+        <w:tc>
+          <w:tcPr>
+            <w:tcW w:w="1296" w:type="dxa"/>
+            <w:tcBorders>
+              <w:top w:val="nil"/>
+              <w:left w:val="nil"/>
+              <w:bottom w:val="nil"/>
+              <w:right w:val="nil"/>
+            </w:tcBorders>
+            <w:shd w:val="clear" w:color="000000" w:fill="0070C0"/>
+            <w:noWrap/>
+            <w:vAlign w:val="center"/>
+            <w:hideMark/>
+          </w:tcPr>
+          <w:p>
+            <w:pPr>
+              <w:spacing w:after="0" w:line="240" w:lineRule="auto"/>
+              <w:jc w:val="center"/>
+              <w:rPr>
+                <w:rFonts w:ascii="Calibri" w:eastAsia="Times New Roman" w:hAnsi="Calibri" w:cs="Calibri"/>
+                <w:color w:val="000000"/>
+              </w:rPr>
+            </w:pPr>
+            <w:r>
+              <w:rPr>
+                <w:rFonts w:ascii="Calibri" w:eastAsia="Times New Roman" w:hAnsi="Calibri" w:cs="Calibri"/>
+                <w:color w:val="000000"/>
+              </w:rPr>
+              <w:t> </w:t>
+            </w:r>
+          </w:p>
+        </w:tc>
+        <w:tc>
+          <w:tcPr>
+            <w:tcW w:w="1296" w:type="dxa"/>
+            <w:tcBorders>
+              <w:top w:val="nil"/>
+              <w:left w:val="nil"/>
+              <w:bottom w:val="nil"/>
+              <w:right w:val="nil"/>
+            </w:tcBorders>
+            <w:shd w:val="clear" w:color="auto" w:fill="auto"/>
+            <w:noWrap/>
+            <w:vAlign w:val="center"/>
+            <w:hideMark/>
+          </w:tcPr>
+          <w:p>
+            <w:pPr>
+              <w:spacing w:after="0" w:line="240" w:lineRule="auto"/>
+              <w:jc w:val="center"/>
+              <w:rPr>
+                <w:rFonts w:ascii="Calibri" w:eastAsia="Times New Roman" w:hAnsi="Calibri" w:cs="Calibri"/>
+                <w:color w:val="000000"/>
+              </w:rPr>
+            </w:pPr>
+          </w:p>
+        </w:tc>
+      </w:tr>
+      <w:tr>
+        <w:trPr>
+          <w:trHeight w:val="298"/>
+        </w:trPr>
+        <w:tc>
+          <w:tcPr>
+            <w:tcW w:w="1296" w:type="dxa"/>
+            <w:tcBorders>
+              <w:top w:val="nil"/>
+              <w:left w:val="nil"/>
+              <w:bottom w:val="nil"/>
+              <w:right w:val="nil"/>
+            </w:tcBorders>
+            <w:shd w:val="clear" w:color="auto" w:fill="auto"/>
+            <w:noWrap/>
+            <w:vAlign w:val="bottom"/>
+            <w:hideMark/>
+          </w:tcPr>
+          <w:p>
+            <w:pPr>
+              <w:spacing w:after="0" w:line="240" w:lineRule="auto"/>
+              <w:jc w:val="right"/>
+              <w:rPr>
+                <w:rFonts w:ascii="Calibri" w:eastAsia="Times New Roman" w:hAnsi="Calibri" w:cs="Calibri"/>
+                <w:color w:val="000000"/>
+              </w:rPr>
+            </w:pPr>
+            <w:r>
+              <w:rPr>
+                <w:rFonts w:ascii="Calibri" w:eastAsia="Times New Roman" w:hAnsi="Calibri" w:cs="Calibri"/>
+                <w:color w:val="000000"/>
+              </w:rPr>
+              <w:t>30</w:t>
+            </w:r>
+          </w:p>
+        </w:tc>
+        <w:tc>
+          <w:tcPr>
+            <w:tcW w:w="1296" w:type="dxa"/>
+            <w:tcBorders>
+              <w:top w:val="nil"/>
+              <w:left w:val="nil"/>
+              <w:bottom w:val="nil"/>
+              <w:right w:val="nil"/>
+            </w:tcBorders>
+            <w:shd w:val="clear" w:color="auto" w:fill="auto"/>
+            <w:noWrap/>
+            <w:vAlign w:val="center"/>
+            <w:hideMark/>
+          </w:tcPr>
+          <w:p>
+            <w:pPr>
+              <w:spacing w:after="0" w:line="240" w:lineRule="auto"/>
+              <w:jc w:val="right"/>
+              <w:rPr>
+                <w:rFonts w:ascii="Calibri" w:eastAsia="Times New Roman" w:hAnsi="Calibri" w:cs="Calibri"/>
+                <w:color w:val="000000"/>
+              </w:rPr>
+            </w:pPr>
+          </w:p>
+        </w:tc>
+        <w:tc>
+          <w:tcPr>
+            <w:tcW w:w="1296" w:type="dxa"/>
+            <w:tcBorders>
+              <w:top w:val="nil"/>
+              <w:left w:val="nil"/>
+              <w:bottom w:val="nil"/>
+              <w:right w:val="nil"/>
+            </w:tcBorders>
+            <w:shd w:val="clear" w:color="auto" w:fill="auto"/>
+            <w:noWrap/>
+            <w:vAlign w:val="center"/>
+            <w:hideMark/>
+          </w:tcPr>
+          <w:p>
+            <w:pPr>
+              <w:spacing w:after="0" w:line="240" w:lineRule="auto"/>
+              <w:jc w:val="center"/>
+              <w:rPr>
+                <w:rFonts w:ascii="Times New Roman" w:eastAsia="Times New Roman" w:hAnsi="Times New Roman" w:cs="Times New Roman"/>
+                <w:sz w:val="20"/>
+                <w:szCs w:val="20"/>
+              </w:rPr>
+            </w:pPr>
+          </w:p>
+        </w:tc>
+        <w:tc>
+          <w:tcPr>
+            <w:tcW w:w="1296" w:type="dxa"/>
+            <w:tcBorders>
+              <w:top w:val="nil"/>
+              <w:left w:val="nil"/>
+              <w:bottom w:val="nil"/>
+              <w:right w:val="nil"/>
+            </w:tcBorders>
+            <w:shd w:val="clear" w:color="000000" w:fill="0070C0"/>
+            <w:noWrap/>
+            <w:vAlign w:val="center"/>
+            <w:hideMark/>
+          </w:tcPr>
+          <w:p>
+            <w:pPr>
+              <w:spacing w:after="0" w:line="240" w:lineRule="auto"/>
+              <w:jc w:val="center"/>
+              <w:rPr>
+                <w:rFonts w:ascii="Calibri" w:eastAsia="Times New Roman" w:hAnsi="Calibri" w:cs="Calibri"/>
+                <w:color w:val="000000"/>
+              </w:rPr>
+            </w:pPr>
+            <w:r>
+              <w:rPr>
+                <w:rFonts w:ascii="Calibri" w:eastAsia="Times New Roman" w:hAnsi="Calibri" w:cs="Calibri"/>
+                <w:color w:val="000000"/>
+              </w:rPr>
+              <w:t> </w:t>
+            </w:r>
+          </w:p>
+        </w:tc>
+        <w:tc>
+          <w:tcPr>
+            <w:tcW w:w="1296" w:type="dxa"/>
+            <w:tcBorders>
+              <w:top w:val="nil"/>
+              <w:left w:val="nil"/>
+              <w:bottom w:val="nil"/>
+              <w:right w:val="nil"/>
+            </w:tcBorders>
+            <w:shd w:val="clear" w:color="000000" w:fill="0070C0"/>
+            <w:noWrap/>
+            <w:vAlign w:val="center"/>
+            <w:hideMark/>
+          </w:tcPr>
+          <w:p>
+            <w:pPr>
+              <w:spacing w:after="0" w:line="240" w:lineRule="auto"/>
+              <w:jc w:val="center"/>
+              <w:rPr>
+                <w:rFonts w:ascii="Calibri" w:eastAsia="Times New Roman" w:hAnsi="Calibri" w:cs="Calibri"/>
+                <w:color w:val="000000"/>
+              </w:rPr>
+            </w:pPr>
+            <w:r>
+              <w:rPr>
+                <w:rFonts w:ascii="Calibri" w:eastAsia="Times New Roman" w:hAnsi="Calibri" w:cs="Calibri"/>
+                <w:color w:val="000000"/>
+              </w:rPr>
+              <w:t> </w:t>
+            </w:r>
+          </w:p>
+        </w:tc>
+        <w:tc>
+          <w:tcPr>
+            <w:tcW w:w="1296" w:type="dxa"/>
+            <w:tcBorders>
+              <w:top w:val="nil"/>
+              <w:left w:val="nil"/>
+              <w:bottom w:val="nil"/>
+              <w:right w:val="nil"/>
+            </w:tcBorders>
+            <w:shd w:val="clear" w:color="auto" w:fill="auto"/>
+            <w:noWrap/>
+            <w:vAlign w:val="center"/>
+            <w:hideMark/>
+          </w:tcPr>
+          <w:p>
+            <w:pPr>
+              <w:spacing w:after="0" w:line="240" w:lineRule="auto"/>
+              <w:jc w:val="center"/>
+              <w:rPr>
+                <w:rFonts w:ascii="Calibri" w:eastAsia="Times New Roman" w:hAnsi="Calibri" w:cs="Calibri"/>
+                <w:color w:val="000000"/>
+              </w:rPr>
+            </w:pPr>
+          </w:p>
+        </w:tc>
+      </w:tr>
+      <w:tr>
+        <w:trPr>
+          <w:trHeight w:val="298"/>
+        </w:trPr>
+        <w:tc>
+          <w:tcPr>
+            <w:tcW w:w="1296" w:type="dxa"/>
+            <w:tcBorders>
+              <w:top w:val="nil"/>
+              <w:left w:val="nil"/>
+              <w:bottom w:val="nil"/>
+              <w:right w:val="nil"/>
+            </w:tcBorders>
+            <w:shd w:val="clear" w:color="auto" w:fill="auto"/>
+            <w:noWrap/>
+            <w:vAlign w:val="bottom"/>
+            <w:hideMark/>
+          </w:tcPr>
+          <w:p>
+            <w:pPr>
+              <w:spacing w:after="0" w:line="240" w:lineRule="auto"/>
+              <w:jc w:val="right"/>
+              <w:rPr>
+                <w:rFonts w:ascii="Calibri" w:eastAsia="Times New Roman" w:hAnsi="Calibri" w:cs="Calibri"/>
+                <w:color w:val="000000"/>
+              </w:rPr>
+            </w:pPr>
+            <w:r>
+              <w:rPr>
+                <w:rFonts w:ascii="Calibri" w:eastAsia="Times New Roman" w:hAnsi="Calibri" w:cs="Calibri"/>
+                <w:color w:val="000000"/>
+              </w:rPr>
+              <w:t>25</w:t>
+            </w:r>
+          </w:p>
+        </w:tc>
+        <w:tc>
+          <w:tcPr>
+            <w:tcW w:w="1296" w:type="dxa"/>
+            <w:tcBorders>
+              <w:top w:val="nil"/>
+              <w:left w:val="nil"/>
+              <w:bottom w:val="nil"/>
+              <w:right w:val="nil"/>
+            </w:tcBorders>
+            <w:shd w:val="clear" w:color="auto" w:fill="auto"/>
+            <w:noWrap/>
+            <w:vAlign w:val="center"/>
+            <w:hideMark/>
+          </w:tcPr>
+          <w:p>
+            <w:pPr>
+              <w:spacing w:after="0" w:line="240" w:lineRule="auto"/>
+              <w:jc w:val="right"/>
+              <w:rPr>
+                <w:rFonts w:ascii="Calibri" w:eastAsia="Times New Roman" w:hAnsi="Calibri" w:cs="Calibri"/>
+                <w:color w:val="000000"/>
+              </w:rPr>
+            </w:pPr>
+          </w:p>
+        </w:tc>
+        <w:tc>
+          <w:tcPr>
+            <w:tcW w:w="1296" w:type="dxa"/>
+            <w:tcBorders>
+              <w:top w:val="nil"/>
+              <w:left w:val="nil"/>
+              <w:bottom w:val="nil"/>
+              <w:right w:val="nil"/>
+            </w:tcBorders>
+            <w:shd w:val="clear" w:color="000000" w:fill="0070C0"/>
+            <w:noWrap/>
+            <w:vAlign w:val="center"/>
+            <w:hideMark/>
+          </w:tcPr>
+          <w:p>
+            <w:pPr>
+              <w:spacing w:after="0" w:line="240" w:lineRule="auto"/>
+              <w:jc w:val="center"/>
+              <w:rPr>
+                <w:rFonts w:ascii="Calibri" w:eastAsia="Times New Roman" w:hAnsi="Calibri" w:cs="Calibri"/>
+                <w:color w:val="000000"/>
+              </w:rPr>
+            </w:pPr>
+            <w:r>
+              <w:rPr>
+                <w:rFonts w:ascii="Calibri" w:eastAsia="Times New Roman" w:hAnsi="Calibri" w:cs="Calibri"/>
+                <w:color w:val="000000"/>
+              </w:rPr>
+              <w:t> </w:t>
+            </w:r>
+          </w:p>
+        </w:tc>
+        <w:tc>
+          <w:tcPr>
+            <w:tcW w:w="1296" w:type="dxa"/>
+            <w:tcBorders>
+              <w:top w:val="nil"/>
+              <w:left w:val="nil"/>
+              <w:bottom w:val="nil"/>
+              <w:right w:val="nil"/>
+            </w:tcBorders>
+            <w:shd w:val="clear" w:color="000000" w:fill="0070C0"/>
+            <w:noWrap/>
+            <w:vAlign w:val="center"/>
+            <w:hideMark/>
+          </w:tcPr>
+          <w:p>
+            <w:pPr>
+              <w:spacing w:after="0" w:line="240" w:lineRule="auto"/>
+              <w:jc w:val="center"/>
+              <w:rPr>
+                <w:rFonts w:ascii="Calibri" w:eastAsia="Times New Roman" w:hAnsi="Calibri" w:cs="Calibri"/>
+                <w:color w:val="000000"/>
+              </w:rPr>
+            </w:pPr>
+            <w:r>
+              <w:rPr>
+                <w:rFonts w:ascii="Calibri" w:eastAsia="Times New Roman" w:hAnsi="Calibri" w:cs="Calibri"/>
+                <w:color w:val="000000"/>
+              </w:rPr>
+              <w:t> </w:t>
+            </w:r>
+          </w:p>
+        </w:tc>
+        <w:tc>
+          <w:tcPr>
+            <w:tcW w:w="1296" w:type="dxa"/>
+            <w:tcBorders>
+              <w:top w:val="nil"/>
+              <w:left w:val="nil"/>
+              <w:bottom w:val="nil"/>
+              <w:right w:val="nil"/>
+            </w:tcBorders>
+            <w:shd w:val="clear" w:color="000000" w:fill="0070C0"/>
+            <w:noWrap/>
+            <w:vAlign w:val="center"/>
+            <w:hideMark/>
+          </w:tcPr>
+          <w:p>
+            <w:pPr>
+              <w:spacing w:after="0" w:line="240" w:lineRule="auto"/>
+              <w:jc w:val="center"/>
+              <w:rPr>
+                <w:rFonts w:ascii="Calibri" w:eastAsia="Times New Roman" w:hAnsi="Calibri" w:cs="Calibri"/>
+                <w:color w:val="000000"/>
+              </w:rPr>
+            </w:pPr>
+            <w:r>
+              <w:rPr>
+                <w:rFonts w:ascii="Calibri" w:eastAsia="Times New Roman" w:hAnsi="Calibri" w:cs="Calibri"/>
+                <w:color w:val="000000"/>
+              </w:rPr>
+              <w:t> </w:t>
+            </w:r>
+          </w:p>
+        </w:tc>
+        <w:tc>
+          <w:tcPr>
+            <w:tcW w:w="1296" w:type="dxa"/>
+            <w:tcBorders>
+              <w:top w:val="nil"/>
+              <w:left w:val="nil"/>
+              <w:bottom w:val="nil"/>
+              <w:right w:val="nil"/>
+            </w:tcBorders>
+            <w:shd w:val="clear" w:color="auto" w:fill="auto"/>
+            <w:noWrap/>
+            <w:vAlign w:val="center"/>
+            <w:hideMark/>
+          </w:tcPr>
+          <w:p>
+            <w:pPr>
+              <w:spacing w:after="0" w:line="240" w:lineRule="auto"/>
+              <w:jc w:val="center"/>
+              <w:rPr>
+                <w:rFonts w:ascii="Calibri" w:eastAsia="Times New Roman" w:hAnsi="Calibri" w:cs="Calibri"/>
+                <w:color w:val="000000"/>
+              </w:rPr>
+            </w:pPr>
+          </w:p>
+        </w:tc>
+      </w:tr>
+      <w:tr>
+        <w:trPr>
+          <w:trHeight w:val="298"/>
+        </w:trPr>
+        <w:tc>
+          <w:tcPr>
+            <w:tcW w:w="1296" w:type="dxa"/>
+            <w:tcBorders>
+              <w:top w:val="nil"/>
+              <w:left w:val="nil"/>
+              <w:bottom w:val="nil"/>
+              <w:right w:val="nil"/>
+            </w:tcBorders>
+            <w:shd w:val="clear" w:color="auto" w:fill="auto"/>
+            <w:noWrap/>
+            <w:vAlign w:val="bottom"/>
+            <w:hideMark/>
+          </w:tcPr>
+          <w:p>
+            <w:pPr>
+              <w:spacing w:after="0" w:line="240" w:lineRule="auto"/>
+              <w:jc w:val="right"/>
+              <w:rPr>
+                <w:rFonts w:ascii="Calibri" w:eastAsia="Times New Roman" w:hAnsi="Calibri" w:cs="Calibri"/>
+                <w:color w:val="000000"/>
+              </w:rPr>
+            </w:pPr>
+            <w:r>
+              <w:rPr>
+                <w:rFonts w:ascii="Calibri" w:eastAsia="Times New Roman" w:hAnsi="Calibri" w:cs="Calibri"/>
+                <w:color w:val="000000"/>
+              </w:rPr>
+              <w:t>20</w:t>
+            </w:r>
+          </w:p>
+        </w:tc>
+        <w:tc>
+          <w:tcPr>
+            <w:tcW w:w="1296" w:type="dxa"/>
+            <w:tcBorders>
+              <w:top w:val="nil"/>
+              <w:left w:val="nil"/>
+              <w:bottom w:val="nil"/>
+              <w:right w:val="nil"/>
+            </w:tcBorders>
+            <w:shd w:val="clear" w:color="000000" w:fill="0070C0"/>
+            <w:noWrap/>
+            <w:vAlign w:val="center"/>
+            <w:hideMark/>
+          </w:tcPr>
+          <w:p>
+            <w:pPr>
+              <w:spacing w:after="0" w:line="240" w:lineRule="auto"/>
+              <w:jc w:val="center"/>
+              <w:rPr>
+                <w:rFonts w:ascii="Calibri" w:eastAsia="Times New Roman" w:hAnsi="Calibri" w:cs="Calibri"/>
+                <w:color w:val="000000"/>
+              </w:rPr>
+            </w:pPr>
+            <w:r>
+              <w:rPr>
+                <w:rFonts w:ascii="Calibri" w:eastAsia="Times New Roman" w:hAnsi="Calibri" w:cs="Calibri"/>
+                <w:color w:val="000000"/>
+              </w:rPr>
+              <w:t> </w:t>
+            </w:r>
+          </w:p>
+        </w:tc>
+        <w:tc>
+          <w:tcPr>
+            <w:tcW w:w="1296" w:type="dxa"/>
+            <w:tcBorders>
+              <w:top w:val="nil"/>
+              <w:left w:val="nil"/>
+              <w:bottom w:val="nil"/>
+              <w:right w:val="nil"/>
+            </w:tcBorders>
+            <w:shd w:val="clear" w:color="000000" w:fill="0070C0"/>
+            <w:noWrap/>
+            <w:vAlign w:val="center"/>
+            <w:hideMark/>
+          </w:tcPr>
+          <w:p>
+            <w:pPr>
+              <w:spacing w:after="0" w:line="240" w:lineRule="auto"/>
+              <w:jc w:val="center"/>
+              <w:rPr>
+                <w:rFonts w:ascii="Calibri" w:eastAsia="Times New Roman" w:hAnsi="Calibri" w:cs="Calibri"/>
+                <w:color w:val="000000"/>
+              </w:rPr>
+            </w:pPr>
+            <w:r>
+              <w:rPr>
+                <w:rFonts w:ascii="Calibri" w:eastAsia="Times New Roman" w:hAnsi="Calibri" w:cs="Calibri"/>
+                <w:color w:val="000000"/>
+              </w:rPr>
+              <w:t> </w:t>
+            </w:r>
+          </w:p>
+        </w:tc>
+        <w:tc>
+          <w:tcPr>
+            <w:tcW w:w="1296" w:type="dxa"/>
+            <w:tcBorders>
+              <w:top w:val="nil"/>
+              <w:left w:val="nil"/>
+              <w:bottom w:val="nil"/>
+              <w:right w:val="nil"/>
+            </w:tcBorders>
+            <w:shd w:val="clear" w:color="000000" w:fill="0070C0"/>
+            <w:noWrap/>
+            <w:vAlign w:val="center"/>
+            <w:hideMark/>
+          </w:tcPr>
+          <w:p>
+            <w:pPr>
+              <w:spacing w:after="0" w:line="240" w:lineRule="auto"/>
+              <w:jc w:val="center"/>
+              <w:rPr>
+                <w:rFonts w:ascii="Calibri" w:eastAsia="Times New Roman" w:hAnsi="Calibri" w:cs="Calibri"/>
+                <w:color w:val="000000"/>
+              </w:rPr>
+            </w:pPr>
+            <w:r>
+              <w:rPr>
+                <w:rFonts w:ascii="Calibri" w:eastAsia="Times New Roman" w:hAnsi="Calibri" w:cs="Calibri"/>
+                <w:color w:val="000000"/>
+              </w:rPr>
+              <w:t> </w:t>
+            </w:r>
+          </w:p>
+        </w:tc>
+        <w:tc>
+          <w:tcPr>
+            <w:tcW w:w="1296" w:type="dxa"/>
+            <w:tcBorders>
+              <w:top w:val="nil"/>
+              <w:left w:val="nil"/>
+              <w:bottom w:val="nil"/>
+              <w:right w:val="nil"/>
+            </w:tcBorders>
+            <w:shd w:val="clear" w:color="000000" w:fill="0070C0"/>
+            <w:noWrap/>
+            <w:vAlign w:val="center"/>
+            <w:hideMark/>
+          </w:tcPr>
+          <w:p>
+            <w:pPr>
+              <w:spacing w:after="0" w:line="240" w:lineRule="auto"/>
+              <w:jc w:val="center"/>
+              <w:rPr>
+                <w:rFonts w:ascii="Calibri" w:eastAsia="Times New Roman" w:hAnsi="Calibri" w:cs="Calibri"/>
+                <w:color w:val="000000"/>
+              </w:rPr>
+            </w:pPr>
+            <w:r>
+              <w:rPr>
+                <w:rFonts w:ascii="Calibri" w:eastAsia="Times New Roman" w:hAnsi="Calibri" w:cs="Calibri"/>
+                <w:color w:val="000000"/>
+              </w:rPr>
+              <w:t> </w:t>
+            </w:r>
+          </w:p>
+        </w:tc>
+        <w:tc>
+          <w:tcPr>
+            <w:tcW w:w="1296" w:type="dxa"/>
+            <w:tcBorders>
+              <w:top w:val="nil"/>
+              <w:left w:val="nil"/>
+              <w:bottom w:val="nil"/>
+              <w:right w:val="nil"/>
+            </w:tcBorders>
+            <w:shd w:val="clear" w:color="auto" w:fill="auto"/>
+            <w:noWrap/>
+            <w:vAlign w:val="center"/>
+            <w:hideMark/>
+          </w:tcPr>
+          <w:p>
+            <w:pPr>
+              <w:spacing w:after="0" w:line="240" w:lineRule="auto"/>
+              <w:jc w:val="center"/>
+              <w:rPr>
+                <w:rFonts w:ascii="Calibri" w:eastAsia="Times New Roman" w:hAnsi="Calibri" w:cs="Calibri"/>
+                <w:color w:val="000000"/>
+              </w:rPr>
+            </w:pPr>
+          </w:p>
+        </w:tc>
+      </w:tr>
+      <w:tr>
+        <w:trPr>
+          <w:trHeight w:val="298"/>
+        </w:trPr>
+        <w:tc>
+          <w:tcPr>
+            <w:tcW w:w="1296" w:type="dxa"/>
+            <w:tcBorders>
+              <w:top w:val="nil"/>
+              <w:left w:val="nil"/>
+              <w:bottom w:val="nil"/>
+              <w:right w:val="nil"/>
+            </w:tcBorders>
+            <w:shd w:val="clear" w:color="auto" w:fill="auto"/>
+            <w:noWrap/>
+            <w:vAlign w:val="bottom"/>
+            <w:hideMark/>
+          </w:tcPr>
+          <w:p>
+            <w:pPr>
+              <w:spacing w:after="0" w:line="240" w:lineRule="auto"/>
+              <w:jc w:val="right"/>
+              <w:rPr>
+                <w:rFonts w:ascii="Calibri" w:eastAsia="Times New Roman" w:hAnsi="Calibri" w:cs="Calibri"/>
+                <w:color w:val="000000"/>
+              </w:rPr>
+            </w:pPr>
+            <w:r>
+              <w:rPr>
+                <w:rFonts w:ascii="Calibri" w:eastAsia="Times New Roman" w:hAnsi="Calibri" w:cs="Calibri"/>
+                <w:color w:val="000000"/>
+              </w:rPr>
+              <w:t>15</w:t>
+            </w:r>
+          </w:p>
+        </w:tc>
+        <w:tc>
+          <w:tcPr>
+            <w:tcW w:w="1296" w:type="dxa"/>
+            <w:tcBorders>
+              <w:top w:val="nil"/>
+              <w:left w:val="nil"/>
+              <w:bottom w:val="nil"/>
+              <w:right w:val="nil"/>
+            </w:tcBorders>
+            <w:shd w:val="clear" w:color="000000" w:fill="0070C0"/>
+            <w:noWrap/>
+            <w:vAlign w:val="center"/>
+            <w:hideMark/>
+          </w:tcPr>
+          <w:p>
+            <w:pPr>
+              <w:spacing w:after="0" w:line="240" w:lineRule="auto"/>
+              <w:jc w:val="center"/>
+              <w:rPr>
+                <w:rFonts w:ascii="Calibri" w:eastAsia="Times New Roman" w:hAnsi="Calibri" w:cs="Calibri"/>
+                <w:color w:val="000000"/>
+              </w:rPr>
+            </w:pPr>
+            <w:r>
+              <w:rPr>
+                <w:rFonts w:ascii="Calibri" w:eastAsia="Times New Roman" w:hAnsi="Calibri" w:cs="Calibri"/>
+                <w:color w:val="000000"/>
+              </w:rPr>
+              <w:t> </w:t>
+            </w:r>
+          </w:p>
+        </w:tc>
+        <w:tc>
+          <w:tcPr>
+            <w:tcW w:w="1296" w:type="dxa"/>
+            <w:tcBorders>
+              <w:top w:val="nil"/>
+              <w:left w:val="nil"/>
+              <w:bottom w:val="nil"/>
+              <w:right w:val="nil"/>
+            </w:tcBorders>
+            <w:shd w:val="clear" w:color="000000" w:fill="0070C0"/>
+            <w:noWrap/>
+            <w:vAlign w:val="center"/>
+            <w:hideMark/>
+          </w:tcPr>
+          <w:p>
+            <w:pPr>
+              <w:spacing w:after="0" w:line="240" w:lineRule="auto"/>
+              <w:jc w:val="center"/>
+              <w:rPr>
+                <w:rFonts w:ascii="Calibri" w:eastAsia="Times New Roman" w:hAnsi="Calibri" w:cs="Calibri"/>
+                <w:color w:val="000000"/>
+              </w:rPr>
+            </w:pPr>
+            <w:r>
+              <w:rPr>
+                <w:rFonts w:ascii="Calibri" w:eastAsia="Times New Roman" w:hAnsi="Calibri" w:cs="Calibri"/>
+                <w:color w:val="000000"/>
+              </w:rPr>
+              <w:t> </w:t>
+            </w:r>
+          </w:p>
+        </w:tc>
+        <w:tc>
+          <w:tcPr>
+            <w:tcW w:w="1296" w:type="dxa"/>
+            <w:tcBorders>
+              <w:top w:val="nil"/>
+              <w:left w:val="nil"/>
+              <w:bottom w:val="nil"/>
+              <w:right w:val="nil"/>
+            </w:tcBorders>
+            <w:shd w:val="clear" w:color="000000" w:fill="0070C0"/>
+            <w:noWrap/>
+            <w:vAlign w:val="center"/>
+            <w:hideMark/>
+          </w:tcPr>
+          <w:p>
+            <w:pPr>
+              <w:spacing w:after="0" w:line="240" w:lineRule="auto"/>
+              <w:jc w:val="center"/>
+              <w:rPr>
+                <w:rFonts w:ascii="Calibri" w:eastAsia="Times New Roman" w:hAnsi="Calibri" w:cs="Calibri"/>
+                <w:color w:val="000000"/>
+              </w:rPr>
+            </w:pPr>
+            <w:r>
+              <w:rPr>
+                <w:rFonts w:ascii="Calibri" w:eastAsia="Times New Roman" w:hAnsi="Calibri" w:cs="Calibri"/>
+                <w:color w:val="000000"/>
+              </w:rPr>
+              <w:t> </w:t>
+            </w:r>
+          </w:p>
+        </w:tc>
+        <w:tc>
+          <w:tcPr>
+            <w:tcW w:w="1296" w:type="dxa"/>
+            <w:tcBorders>
+              <w:top w:val="nil"/>
+              <w:left w:val="nil"/>
+              <w:bottom w:val="nil"/>
+              <w:right w:val="nil"/>
+            </w:tcBorders>
+            <w:shd w:val="clear" w:color="000000" w:fill="0070C0"/>
+            <w:noWrap/>
+            <w:vAlign w:val="center"/>
+            <w:hideMark/>
+          </w:tcPr>
+          <w:p>
+            <w:pPr>
+              <w:spacing w:after="0" w:line="240" w:lineRule="auto"/>
+              <w:jc w:val="center"/>
+              <w:rPr>
+                <w:rFonts w:ascii="Calibri" w:eastAsia="Times New Roman" w:hAnsi="Calibri" w:cs="Calibri"/>
+                <w:color w:val="000000"/>
+              </w:rPr>
+            </w:pPr>
+            <w:r>
+              <w:rPr>
+                <w:rFonts w:ascii="Calibri" w:eastAsia="Times New Roman" w:hAnsi="Calibri" w:cs="Calibri"/>
+                <w:color w:val="000000"/>
+              </w:rPr>
+              <w:t> </w:t>
+            </w:r>
+          </w:p>
+        </w:tc>
+        <w:tc>
+          <w:tcPr>
+            <w:tcW w:w="1296" w:type="dxa"/>
+            <w:tcBorders>
+              <w:top w:val="nil"/>
+              <w:left w:val="nil"/>
+              <w:bottom w:val="nil"/>
+              <w:right w:val="nil"/>
+            </w:tcBorders>
+            <w:shd w:val="clear" w:color="auto" w:fill="auto"/>
+            <w:noWrap/>
+            <w:vAlign w:val="center"/>
+            <w:hideMark/>
+          </w:tcPr>
+          <w:p>
+            <w:pPr>
+              <w:spacing w:after="0" w:line="240" w:lineRule="auto"/>
+              <w:jc w:val="center"/>
+              <w:rPr>
+                <w:rFonts w:ascii="Calibri" w:eastAsia="Times New Roman" w:hAnsi="Calibri" w:cs="Calibri"/>
+                <w:color w:val="000000"/>
+              </w:rPr>
+            </w:pPr>
+          </w:p>
+        </w:tc>
+      </w:tr>
+      <w:tr>
+        <w:trPr>
+          <w:trHeight w:val="298"/>
+        </w:trPr>
+        <w:tc>
+          <w:tcPr>
+            <w:tcW w:w="1296" w:type="dxa"/>
+            <w:tcBorders>
+              <w:top w:val="nil"/>
+              <w:left w:val="nil"/>
+              <w:bottom w:val="nil"/>
+              <w:right w:val="nil"/>
+            </w:tcBorders>
+            <w:shd w:val="clear" w:color="auto" w:fill="auto"/>
+            <w:noWrap/>
+            <w:vAlign w:val="bottom"/>
+            <w:hideMark/>
+          </w:tcPr>
+          <w:p>
+            <w:pPr>
+              <w:spacing w:after="0" w:line="240" w:lineRule="auto"/>
+              <w:jc w:val="right"/>
+              <w:rPr>
+                <w:rFonts w:ascii="Calibri" w:eastAsia="Times New Roman" w:hAnsi="Calibri" w:cs="Calibri"/>
+                <w:color w:val="000000"/>
+              </w:rPr>
+            </w:pPr>
+            <w:r>
+              <w:rPr>
+                <w:rFonts w:ascii="Calibri" w:eastAsia="Times New Roman" w:hAnsi="Calibri" w:cs="Calibri"/>
+                <w:color w:val="000000"/>
+              </w:rPr>
+              <w:t>10</w:t>
+            </w:r>
+          </w:p>
+        </w:tc>
+        <w:tc>
+          <w:tcPr>
+            <w:tcW w:w="1296" w:type="dxa"/>
+            <w:tcBorders>
+              <w:top w:val="nil"/>
+              <w:left w:val="nil"/>
+              <w:bottom w:val="nil"/>
+              <w:right w:val="nil"/>
+            </w:tcBorders>
+            <w:shd w:val="clear" w:color="000000" w:fill="0070C0"/>
+            <w:noWrap/>
+            <w:vAlign w:val="center"/>
+            <w:hideMark/>
+          </w:tcPr>
+          <w:p>
+            <w:pPr>
+              <w:spacing w:after="0" w:line="240" w:lineRule="auto"/>
+              <w:jc w:val="center"/>
+              <w:rPr>
+                <w:rFonts w:ascii="Calibri" w:eastAsia="Times New Roman" w:hAnsi="Calibri" w:cs="Calibri"/>
+                <w:color w:val="000000"/>
+              </w:rPr>
+            </w:pPr>
+            <w:r>
+              <w:rPr>
+                <w:rFonts w:ascii="Calibri" w:eastAsia="Times New Roman" w:hAnsi="Calibri" w:cs="Calibri"/>
+                <w:color w:val="000000"/>
+              </w:rPr>
+              <w:t> </w:t>
+            </w:r>
+          </w:p>
+        </w:tc>
+        <w:tc>
+          <w:tcPr>
+            <w:tcW w:w="1296" w:type="dxa"/>
+            <w:tcBorders>
+              <w:top w:val="nil"/>
+              <w:left w:val="nil"/>
+              <w:bottom w:val="nil"/>
+              <w:right w:val="nil"/>
+            </w:tcBorders>
+            <w:shd w:val="clear" w:color="000000" w:fill="0070C0"/>
+            <w:noWrap/>
+            <w:vAlign w:val="center"/>
+            <w:hideMark/>
+          </w:tcPr>
+          <w:p>
+            <w:pPr>
+              <w:spacing w:after="0" w:line="240" w:lineRule="auto"/>
+              <w:jc w:val="center"/>
+              <w:rPr>
+                <w:rFonts w:ascii="Calibri" w:eastAsia="Times New Roman" w:hAnsi="Calibri" w:cs="Calibri"/>
+                <w:color w:val="000000"/>
+              </w:rPr>
+            </w:pPr>
+            <w:r>
+              <w:rPr>
+                <w:rFonts w:ascii="Calibri" w:eastAsia="Times New Roman" w:hAnsi="Calibri" w:cs="Calibri"/>
+                <w:color w:val="000000"/>
+              </w:rPr>
+              <w:t> </w:t>
+            </w:r>
+          </w:p>
+        </w:tc>
+        <w:tc>
+          <w:tcPr>
+            <w:tcW w:w="1296" w:type="dxa"/>
+            <w:tcBorders>
+              <w:top w:val="nil"/>
+              <w:left w:val="nil"/>
+              <w:bottom w:val="nil"/>
+              <w:right w:val="nil"/>
+            </w:tcBorders>
+            <w:shd w:val="clear" w:color="000000" w:fill="0070C0"/>
+            <w:noWrap/>
+            <w:vAlign w:val="center"/>
+            <w:hideMark/>
+          </w:tcPr>
+          <w:p>
+            <w:pPr>
+              <w:spacing w:after="0" w:line="240" w:lineRule="auto"/>
+              <w:jc w:val="center"/>
+              <w:rPr>
+                <w:rFonts w:ascii="Calibri" w:eastAsia="Times New Roman" w:hAnsi="Calibri" w:cs="Calibri"/>
+                <w:color w:val="000000"/>
+              </w:rPr>
+            </w:pPr>
+            <w:r>
+              <w:rPr>
+                <w:rFonts w:ascii="Calibri" w:eastAsia="Times New Roman" w:hAnsi="Calibri" w:cs="Calibri"/>
+                <w:color w:val="000000"/>
+              </w:rPr>
+              <w:t> </w:t>
+            </w:r>
+          </w:p>
+        </w:tc>
+        <w:tc>
+          <w:tcPr>
+            <w:tcW w:w="1296" w:type="dxa"/>
+            <w:tcBorders>
+              <w:top w:val="nil"/>
+              <w:left w:val="nil"/>
+              <w:bottom w:val="nil"/>
+              <w:right w:val="nil"/>
+            </w:tcBorders>
+            <w:shd w:val="clear" w:color="000000" w:fill="0070C0"/>
+            <w:noWrap/>
+            <w:vAlign w:val="center"/>
+            <w:hideMark/>
+          </w:tcPr>
+          <w:p>
+            <w:pPr>
+              <w:spacing w:after="0" w:line="240" w:lineRule="auto"/>
+              <w:jc w:val="center"/>
+              <w:rPr>
+                <w:rFonts w:ascii="Calibri" w:eastAsia="Times New Roman" w:hAnsi="Calibri" w:cs="Calibri"/>
+                <w:color w:val="000000"/>
+              </w:rPr>
+            </w:pPr>
+            <w:r>
+              <w:rPr>
+                <w:rFonts w:ascii="Calibri" w:eastAsia="Times New Roman" w:hAnsi="Calibri" w:cs="Calibri"/>
+                <w:color w:val="000000"/>
+              </w:rPr>
+              <w:t> </w:t>
+            </w:r>
+          </w:p>
+        </w:tc>
+        <w:tc>
+          <w:tcPr>
+            <w:tcW w:w="1296" w:type="dxa"/>
+            <w:tcBorders>
+              <w:top w:val="nil"/>
+              <w:left w:val="nil"/>
+              <w:bottom w:val="nil"/>
+              <w:right w:val="nil"/>
+            </w:tcBorders>
+            <w:shd w:val="clear" w:color="auto" w:fill="auto"/>
+            <w:noWrap/>
+            <w:vAlign w:val="center"/>
+            <w:hideMark/>
+          </w:tcPr>
+          <w:p>
+            <w:pPr>
+              <w:spacing w:after="0" w:line="240" w:lineRule="auto"/>
+              <w:jc w:val="center"/>
+              <w:rPr>
+                <w:rFonts w:ascii="Calibri" w:eastAsia="Times New Roman" w:hAnsi="Calibri" w:cs="Calibri"/>
+                <w:color w:val="000000"/>
+              </w:rPr>
+            </w:pPr>
+          </w:p>
+        </w:tc>
+      </w:tr>
+      <w:tr>
+        <w:trPr>
+          <w:trHeight w:val="298"/>
+        </w:trPr>
+        <w:tc>
+          <w:tcPr>
+            <w:tcW w:w="1296" w:type="dxa"/>
+            <w:tcBorders>
+              <w:top w:val="nil"/>
+              <w:left w:val="nil"/>
+              <w:bottom w:val="nil"/>
+              <w:right w:val="nil"/>
+            </w:tcBorders>
+            <w:shd w:val="clear" w:color="auto" w:fill="auto"/>
+            <w:noWrap/>
+            <w:vAlign w:val="bottom"/>
+            <w:hideMark/>
+          </w:tcPr>
+          <w:p>
+            <w:pPr>
+              <w:spacing w:after="0" w:line="240" w:lineRule="auto"/>
+              <w:jc w:val="right"/>
+              <w:rPr>
+                <w:rFonts w:ascii="Calibri" w:eastAsia="Times New Roman" w:hAnsi="Calibri" w:cs="Calibri"/>
+                <w:color w:val="000000"/>
+              </w:rPr>
+            </w:pPr>
+            <w:r>
+              <w:rPr>
+                <w:rFonts w:ascii="Calibri" w:eastAsia="Times New Roman" w:hAnsi="Calibri" w:cs="Calibri"/>
+                <w:color w:val="000000"/>
+              </w:rPr>
+              <w:t>5</w:t>
+            </w:r>
+          </w:p>
+        </w:tc>
+        <w:tc>
+          <w:tcPr>
+            <w:tcW w:w="1296" w:type="dxa"/>
+            <w:tcBorders>
+              <w:top w:val="nil"/>
+              <w:left w:val="nil"/>
+              <w:bottom w:val="nil"/>
+              <w:right w:val="nil"/>
+            </w:tcBorders>
+            <w:shd w:val="clear" w:color="000000" w:fill="0070C0"/>
+            <w:noWrap/>
+            <w:vAlign w:val="center"/>
+            <w:hideMark/>
+          </w:tcPr>
+          <w:p>
+            <w:pPr>
+              <w:spacing w:after="0" w:line="240" w:lineRule="auto"/>
+              <w:jc w:val="center"/>
+              <w:rPr>
+                <w:rFonts w:ascii="Calibri" w:eastAsia="Times New Roman" w:hAnsi="Calibri" w:cs="Calibri"/>
+                <w:color w:val="000000"/>
+              </w:rPr>
+            </w:pPr>
+            <w:r>
+              <w:rPr>
+                <w:rFonts w:ascii="Calibri" w:eastAsia="Times New Roman" w:hAnsi="Calibri" w:cs="Calibri"/>
+                <w:color w:val="000000"/>
+              </w:rPr>
+              <w:t> </w:t>
+            </w:r>
+          </w:p>
+        </w:tc>
+        <w:tc>
+          <w:tcPr>
+            <w:tcW w:w="1296" w:type="dxa"/>
+            <w:tcBorders>
+              <w:top w:val="nil"/>
+              <w:left w:val="nil"/>
+              <w:bottom w:val="nil"/>
+              <w:right w:val="nil"/>
+            </w:tcBorders>
+            <w:shd w:val="clear" w:color="000000" w:fill="0070C0"/>
+            <w:noWrap/>
+            <w:vAlign w:val="center"/>
+            <w:hideMark/>
+          </w:tcPr>
+          <w:p>
+            <w:pPr>
+              <w:spacing w:after="0" w:line="240" w:lineRule="auto"/>
+              <w:jc w:val="center"/>
+              <w:rPr>
+                <w:rFonts w:ascii="Calibri" w:eastAsia="Times New Roman" w:hAnsi="Calibri" w:cs="Calibri"/>
+                <w:color w:val="000000"/>
+              </w:rPr>
+            </w:pPr>
+            <w:r>
+              <w:rPr>
+                <w:rFonts w:ascii="Calibri" w:eastAsia="Times New Roman" w:hAnsi="Calibri" w:cs="Calibri"/>
+                <w:color w:val="000000"/>
+              </w:rPr>
+              <w:t> </w:t>
+            </w:r>
+          </w:p>
+        </w:tc>
+        <w:tc>
+          <w:tcPr>
+            <w:tcW w:w="1296" w:type="dxa"/>
+            <w:tcBorders>
+              <w:top w:val="nil"/>
+              <w:left w:val="nil"/>
+              <w:bottom w:val="nil"/>
+              <w:right w:val="nil"/>
+            </w:tcBorders>
+            <w:shd w:val="clear" w:color="000000" w:fill="0070C0"/>
+            <w:noWrap/>
+            <w:vAlign w:val="center"/>
+            <w:hideMark/>
+          </w:tcPr>
+          <w:p>
+            <w:pPr>
+              <w:spacing w:after="0" w:line="240" w:lineRule="auto"/>
+              <w:jc w:val="center"/>
+              <w:rPr>
+                <w:rFonts w:ascii="Calibri" w:eastAsia="Times New Roman" w:hAnsi="Calibri" w:cs="Calibri"/>
+                <w:color w:val="000000"/>
+              </w:rPr>
+            </w:pPr>
+            <w:r>
+              <w:rPr>
+                <w:rFonts w:ascii="Calibri" w:eastAsia="Times New Roman" w:hAnsi="Calibri" w:cs="Calibri"/>
+                <w:color w:val="000000"/>
+              </w:rPr>
+              <w:t> </w:t>
+            </w:r>
+          </w:p>
+        </w:tc>
+        <w:tc>
+          <w:tcPr>
+            <w:tcW w:w="1296" w:type="dxa"/>
+            <w:tcBorders>
+              <w:top w:val="nil"/>
+              <w:left w:val="nil"/>
+              <w:bottom w:val="nil"/>
+              <w:right w:val="nil"/>
+            </w:tcBorders>
+            <w:shd w:val="clear" w:color="000000" w:fill="0070C0"/>
+            <w:noWrap/>
+            <w:vAlign w:val="center"/>
+            <w:hideMark/>
+          </w:tcPr>
+          <w:p>
+            <w:pPr>
+              <w:spacing w:after="0" w:line="240" w:lineRule="auto"/>
+              <w:jc w:val="center"/>
+              <w:rPr>
+                <w:rFonts w:ascii="Calibri" w:eastAsia="Times New Roman" w:hAnsi="Calibri" w:cs="Calibri"/>
+                <w:color w:val="000000"/>
+              </w:rPr>
+            </w:pPr>
+            <w:r>
+              <w:rPr>
+                <w:rFonts w:ascii="Calibri" w:eastAsia="Times New Roman" w:hAnsi="Calibri" w:cs="Calibri"/>
+                <w:color w:val="000000"/>
+              </w:rPr>
+              <w:t> </w:t>
+            </w:r>
+          </w:p>
+        </w:tc>
+        <w:tc>
+          <w:tcPr>
+            <w:tcW w:w="1296" w:type="dxa"/>
+            <w:tcBorders>
+              <w:top w:val="nil"/>
+              <w:left w:val="nil"/>
+              <w:bottom w:val="nil"/>
+              <w:right w:val="nil"/>
+            </w:tcBorders>
+            <w:shd w:val="clear" w:color="auto" w:fill="auto"/>
+            <w:noWrap/>
+            <w:vAlign w:val="center"/>
+            <w:hideMark/>
+          </w:tcPr>
+          <w:p>
+            <w:pPr>
+              <w:spacing w:after="0" w:line="240" w:lineRule="auto"/>
+              <w:jc w:val="center"/>
+              <w:rPr>
+                <w:rFonts w:ascii="Calibri" w:eastAsia="Times New Roman" w:hAnsi="Calibri" w:cs="Calibri"/>
+                <w:color w:val="000000"/>
+              </w:rPr>
+            </w:pPr>
+          </w:p>
+        </w:tc>
+      </w:tr>
+      <w:tr>
+        <w:trPr>
+          <w:trHeight w:val="298"/>
+        </w:trPr>
+        <w:tc>
+          <w:tcPr>
+            <w:tcW w:w="1296" w:type="dxa"/>
+            <w:tcBorders>
+              <w:top w:val="nil"/>
+              <w:left w:val="nil"/>
+              <w:bottom w:val="nil"/>
+              <w:right w:val="nil"/>
+            </w:tcBorders>
+            <w:shd w:val="clear" w:color="auto" w:fill="auto"/>
+            <w:noWrap/>
+            <w:vAlign w:val="bottom"/>
+            <w:hideMark/>
+          </w:tcPr>
+          <w:p>
+            <w:pPr>
+              <w:spacing w:after="0" w:line="240" w:lineRule="auto"/>
+              <w:jc w:val="right"/>
+              <w:rPr>
+                <w:rFonts w:ascii="Calibri" w:eastAsia="Times New Roman" w:hAnsi="Calibri" w:cs="Calibri"/>
+                <w:color w:val="000000"/>
+              </w:rPr>
+            </w:pPr>
+            <w:r>
+              <w:rPr>
+                <w:rFonts w:ascii="Calibri" w:eastAsia="Times New Roman" w:hAnsi="Calibri" w:cs="Calibri"/>
+                <w:color w:val="000000"/>
+              </w:rPr>
+              <w:t>0</w:t>
+            </w:r>
+          </w:p>
+        </w:tc>
+        <w:tc>
+          <w:tcPr>
+            <w:tcW w:w="1296" w:type="dxa"/>
+            <w:tcBorders>
+              <w:top w:val="nil"/>
+              <w:left w:val="nil"/>
+              <w:bottom w:val="nil"/>
+              <w:right w:val="nil"/>
+            </w:tcBorders>
+            <w:shd w:val="clear" w:color="000000" w:fill="0070C0"/>
+            <w:noWrap/>
+            <w:vAlign w:val="center"/>
+            <w:hideMark/>
+          </w:tcPr>
+          <w:p>
+            <w:pPr>
+              <w:spacing w:after="0" w:line="240" w:lineRule="auto"/>
+              <w:jc w:val="center"/>
+              <w:rPr>
+                <w:rFonts w:ascii="Calibri" w:eastAsia="Times New Roman" w:hAnsi="Calibri" w:cs="Calibri"/>
+                <w:color w:val="FFFFFF"/>
+              </w:rPr>
+            </w:pPr>
+            <w:r>
+              <w:rPr>
+                <w:rFonts w:ascii="Calibri" w:eastAsia="Times New Roman" w:hAnsi="Calibri" w:cs="Calibri"/>
+                <w:color w:val="FFFFFF"/>
+              </w:rPr>
+              <w:t>20</w:t>
+            </w:r>
+          </w:p>
+        </w:tc>
+        <w:tc>
+          <w:tcPr>
+            <w:tcW w:w="1296" w:type="dxa"/>
+            <w:tcBorders>
+              <w:top w:val="nil"/>
+              <w:left w:val="nil"/>
+              <w:bottom w:val="nil"/>
+              <w:right w:val="nil"/>
+            </w:tcBorders>
+            <w:shd w:val="clear" w:color="000000" w:fill="0070C0"/>
+            <w:noWrap/>
+            <w:vAlign w:val="center"/>
+            <w:hideMark/>
+          </w:tcPr>
+          <w:p>
+            <w:pPr>
+              <w:spacing w:after="0" w:line="240" w:lineRule="auto"/>
+              <w:jc w:val="center"/>
+              <w:rPr>
+                <w:rFonts w:ascii="Calibri" w:eastAsia="Times New Roman" w:hAnsi="Calibri" w:cs="Calibri"/>
+                <w:color w:val="FFFFFF"/>
+              </w:rPr>
+            </w:pPr>
+            <w:r>
+              <w:rPr>
+                <w:rFonts w:ascii="Calibri" w:eastAsia="Times New Roman" w:hAnsi="Calibri" w:cs="Calibri"/>
+                <w:color w:val="FFFFFF"/>
+              </w:rPr>
+              <w:t>29</w:t>
+            </w:r>
+          </w:p>
+        </w:tc>
+        <w:tc>
+          <w:tcPr>
+            <w:tcW w:w="1296" w:type="dxa"/>
+            <w:tcBorders>
+              <w:top w:val="nil"/>
+              <w:left w:val="nil"/>
+              <w:bottom w:val="nil"/>
+              <w:right w:val="nil"/>
+            </w:tcBorders>
+            <w:shd w:val="clear" w:color="000000" w:fill="0070C0"/>
+            <w:noWrap/>
+            <w:vAlign w:val="center"/>
+            <w:hideMark/>
+          </w:tcPr>
+          <w:p>
+            <w:pPr>
+              <w:spacing w:after="0" w:line="240" w:lineRule="auto"/>
+              <w:jc w:val="center"/>
+              <w:rPr>
+                <w:rFonts w:ascii="Calibri" w:eastAsia="Times New Roman" w:hAnsi="Calibri" w:cs="Calibri"/>
+                <w:color w:val="FFFFFF"/>
+              </w:rPr>
+            </w:pPr>
+            <w:r>
+              <w:rPr>
+                <w:rFonts w:ascii="Calibri" w:eastAsia="Times New Roman" w:hAnsi="Calibri" w:cs="Calibri"/>
+                <w:color w:val="FFFFFF"/>
+              </w:rPr>
+              <w:t>50</w:t>
+            </w:r>
+          </w:p>
+        </w:tc>
+        <w:tc>
+          <w:tcPr>
+            <w:tcW w:w="1296" w:type="dxa"/>
+            <w:tcBorders>
+              <w:top w:val="nil"/>
+              <w:left w:val="nil"/>
+              <w:bottom w:val="nil"/>
+              <w:right w:val="nil"/>
+            </w:tcBorders>
+            <w:shd w:val="clear" w:color="000000" w:fill="0070C0"/>
+            <w:noWrap/>
+            <w:vAlign w:val="center"/>
+            <w:hideMark/>
+          </w:tcPr>
+          <w:p>
+            <w:pPr>
+              <w:spacing w:after="0" w:line="240" w:lineRule="auto"/>
+              <w:jc w:val="center"/>
+              <w:rPr>
+                <w:rFonts w:ascii="Calibri" w:eastAsia="Times New Roman" w:hAnsi="Calibri" w:cs="Calibri"/>
+                <w:color w:val="FFFFFF"/>
+              </w:rPr>
+            </w:pPr>
+            <w:r>
+              <w:rPr>
+                <w:rFonts w:ascii="Calibri" w:eastAsia="Times New Roman" w:hAnsi="Calibri" w:cs="Calibri"/>
+                <w:color w:val="FFFFFF"/>
+              </w:rPr>
+              <w:t>75</w:t>
+            </w:r>
+          </w:p>
+        </w:tc>
+        <w:tc>
+          <w:tcPr>
+            <w:tcW w:w="1296" w:type="dxa"/>
+            <w:tcBorders>
+              <w:top w:val="nil"/>
+              <w:left w:val="nil"/>
+              <w:bottom w:val="nil"/>
+              <w:right w:val="nil"/>
+            </w:tcBorders>
+            <w:shd w:val="clear" w:color="auto" w:fill="auto"/>
+            <w:noWrap/>
+            <w:vAlign w:val="center"/>
+            <w:hideMark/>
+          </w:tcPr>
+          <w:p>
+            <w:pPr>
+              <w:spacing w:after="0" w:line="240" w:lineRule="auto"/>
+              <w:jc w:val="center"/>
+              <w:rPr>
+                <w:rFonts w:ascii="Calibri" w:eastAsia="Times New Roman" w:hAnsi="Calibri" w:cs="Calibri"/>
+                <w:color w:val="FFFFFF"/>
+              </w:rPr>
+            </w:pPr>
+          </w:p>
+        </w:tc>
+      </w:tr>
+      <w:tr>
+        <w:trPr>
+          <w:trHeight w:val="298"/>
+        </w:trPr>
+        <w:tc>
+          <w:tcPr>
+            <w:tcW w:w="1296" w:type="dxa"/>
+            <w:tcBorders>
+              <w:top w:val="nil"/>
+              <w:left w:val="nil"/>
+              <w:bottom w:val="nil"/>
+              <w:right w:val="nil"/>
+            </w:tcBorders>
+            <w:shd w:val="clear" w:color="auto" w:fill="auto"/>
+            <w:noWrap/>
+            <w:vAlign w:val="bottom"/>
+            <w:hideMark/>
+          </w:tcPr>
+          <w:p>
+            <w:pPr>
+              <w:spacing w:after="0" w:line="240" w:lineRule="auto"/>
+              <w:jc w:val="center"/>
+              <w:rPr>
+                <w:rFonts w:ascii="Times New Roman" w:eastAsia="Times New Roman" w:hAnsi="Times New Roman" w:cs="Times New Roman"/>
+                <w:sz w:val="20"/>
+                <w:szCs w:val="20"/>
+              </w:rPr>
+            </w:pPr>
+          </w:p>
+        </w:tc>
+        <w:tc>
+          <w:tcPr>
+            <w:tcW w:w="1296" w:type="dxa"/>
+            <w:tcBorders>
+              <w:top w:val="nil"/>
+              <w:left w:val="nil"/>
+              <w:bottom w:val="nil"/>
+              <w:right w:val="nil"/>
+            </w:tcBorders>
+            <w:shd w:val="clear" w:color="auto" w:fill="auto"/>
+            <w:noWrap/>
+            <w:vAlign w:val="bottom"/>
+            <w:hideMark/>
+          </w:tcPr>
+          <w:p>
+            <w:pPr>
+              <w:spacing w:after="0" w:line="240" w:lineRule="auto"/>
+              <w:rPr>
+                <w:rFonts w:ascii="Calibri" w:eastAsia="Times New Roman" w:hAnsi="Calibri" w:cs="Calibri"/>
+                <w:color w:val="000000"/>
+              </w:rPr>
+            </w:pPr>
+            <w:r>
+              <w:rPr>
+                <w:rFonts w:ascii="Calibri" w:eastAsia="Times New Roman" w:hAnsi="Calibri" w:cs="Calibri"/>
+                <w:color w:val="000000"/>
+              </w:rPr>
+              <w:t>Sprint 1</w:t>
+            </w:r>
+          </w:p>
+        </w:tc>
+        <w:tc>
+          <w:tcPr>
+            <w:tcW w:w="1296" w:type="dxa"/>
+            <w:tcBorders>
+              <w:top w:val="nil"/>
+              <w:left w:val="nil"/>
+              <w:bottom w:val="nil"/>
+              <w:right w:val="nil"/>
+            </w:tcBorders>
+            <w:shd w:val="clear" w:color="auto" w:fill="auto"/>
+            <w:noWrap/>
+            <w:vAlign w:val="bottom"/>
+            <w:hideMark/>
+          </w:tcPr>
+          <w:p>
+            <w:pPr>
+              <w:spacing w:after="0" w:line="240" w:lineRule="auto"/>
+              <w:rPr>
+                <w:rFonts w:ascii="Calibri" w:eastAsia="Times New Roman" w:hAnsi="Calibri" w:cs="Calibri"/>
+                <w:color w:val="000000"/>
+              </w:rPr>
+            </w:pPr>
+            <w:r>
+              <w:rPr>
+                <w:rFonts w:ascii="Calibri" w:eastAsia="Times New Roman" w:hAnsi="Calibri" w:cs="Calibri"/>
+                <w:color w:val="000000"/>
+              </w:rPr>
+              <w:t>Sprint 2</w:t>
+            </w:r>
+          </w:p>
+        </w:tc>
+        <w:tc>
+          <w:tcPr>
+            <w:tcW w:w="1296" w:type="dxa"/>
+            <w:tcBorders>
+              <w:top w:val="nil"/>
+              <w:left w:val="nil"/>
+              <w:bottom w:val="nil"/>
+              <w:right w:val="nil"/>
+            </w:tcBorders>
+            <w:shd w:val="clear" w:color="auto" w:fill="auto"/>
+            <w:noWrap/>
+            <w:vAlign w:val="bottom"/>
+            <w:hideMark/>
+          </w:tcPr>
+          <w:p>
+            <w:pPr>
+              <w:spacing w:after="0" w:line="240" w:lineRule="auto"/>
+              <w:rPr>
+                <w:rFonts w:ascii="Calibri" w:eastAsia="Times New Roman" w:hAnsi="Calibri" w:cs="Calibri"/>
+                <w:color w:val="000000"/>
+              </w:rPr>
+            </w:pPr>
+            <w:r>
+              <w:rPr>
+                <w:rFonts w:ascii="Calibri" w:eastAsia="Times New Roman" w:hAnsi="Calibri" w:cs="Calibri"/>
+                <w:color w:val="000000"/>
+              </w:rPr>
+              <w:t>Sprint 3</w:t>
+            </w:r>
+          </w:p>
+        </w:tc>
+        <w:tc>
+          <w:tcPr>
+            <w:tcW w:w="1296" w:type="dxa"/>
+            <w:tcBorders>
+              <w:top w:val="nil"/>
+              <w:left w:val="nil"/>
+              <w:bottom w:val="nil"/>
+              <w:right w:val="nil"/>
+            </w:tcBorders>
+            <w:shd w:val="clear" w:color="auto" w:fill="auto"/>
+            <w:noWrap/>
+            <w:vAlign w:val="bottom"/>
+            <w:hideMark/>
+          </w:tcPr>
+          <w:p>
+            <w:pPr>
+              <w:spacing w:after="0" w:line="240" w:lineRule="auto"/>
+              <w:rPr>
+                <w:rFonts w:ascii="Calibri" w:eastAsia="Times New Roman" w:hAnsi="Calibri" w:cs="Calibri"/>
+                <w:color w:val="000000"/>
+              </w:rPr>
+            </w:pPr>
+            <w:r>
+              <w:rPr>
+                <w:rFonts w:ascii="Calibri" w:eastAsia="Times New Roman" w:hAnsi="Calibri" w:cs="Calibri"/>
+                <w:color w:val="000000"/>
+              </w:rPr>
+              <w:t>Sprint 4</w:t>
+            </w:r>
+          </w:p>
+        </w:tc>
+        <w:tc>
+          <w:tcPr>
+            <w:tcW w:w="1296" w:type="dxa"/>
+            <w:tcBorders>
+              <w:top w:val="nil"/>
+              <w:left w:val="nil"/>
+              <w:bottom w:val="nil"/>
+              <w:right w:val="nil"/>
+            </w:tcBorders>
+            <w:shd w:val="clear" w:color="auto" w:fill="auto"/>
+            <w:noWrap/>
+            <w:vAlign w:val="bottom"/>
+            <w:hideMark/>
+          </w:tcPr>
+          <w:p>
+            <w:pPr>
+              <w:spacing w:after="0" w:line="240" w:lineRule="auto"/>
+              <w:rPr>
+                <w:rFonts w:ascii="Calibri" w:eastAsia="Times New Roman" w:hAnsi="Calibri" w:cs="Calibri"/>
+                <w:color w:val="000000"/>
+              </w:rPr>
+            </w:pPr>
+            <w:r>
+              <w:rPr>
+                <w:rFonts w:ascii="Calibri" w:eastAsia="Times New Roman" w:hAnsi="Calibri" w:cs="Calibri"/>
+                <w:color w:val="000000"/>
+              </w:rPr>
+              <w:t>Sprint 5</w:t>
+            </w:r>
+          </w:p>
+        </w:tc>
+      </w:tr>
+    </w:tbl>
     <w:p>
       <w:pPr>
         <w:spacing w:line="480" w:lineRule="auto"/>
@@ -570,14 +4734,55 @@
         <w:spacing w:line="480" w:lineRule="auto"/>
         <w:contextualSpacing/>
       </w:pPr>
+      <w:r>
+        <w:t>In the team's first sprint, 20 story points were completed. In the team's second sprint, 9 story points were completed.</w:t>
+      </w:r>
+      <w:r>
+        <w:t xml:space="preserve"> 21 story points were completed during the team's third sprint. The team has completed 3</w:t>
+      </w:r>
+      <w:r>
+        <w:t xml:space="preserve"> sprints. This results in a calculated velocity of </w:t>
+      </w:r>
+      <w:r>
+        <w:t>16.67</w:t>
+      </w:r>
+      <w:r>
+        <w:t>.</w:t>
+      </w:r>
+    </w:p>
+    <w:p>
+      <w:pPr>
+        <w:spacing w:line="480" w:lineRule="auto"/>
+        <w:contextualSpacing/>
+      </w:pPr>
+      <w:r>
+        <w:t xml:space="preserve">The team </w:t>
+      </w:r>
+      <w:r>
+        <w:t>estimates completing 25</w:t>
+      </w:r>
+      <w:r>
+        <w:t xml:space="preserve"> story points </w:t>
+      </w:r>
+      <w:r>
+        <w:t>during Sprint 4</w:t>
+      </w:r>
+      <w:r>
+        <w:t xml:space="preserve"> for an expected velocity of </w:t>
+      </w:r>
+      <w:r>
+        <w:t>18.75</w:t>
+      </w:r>
+      <w:r>
+        <w:t>.</w:t>
+      </w:r>
     </w:p>
     <w:p>
       <w:pPr>
         <w:spacing w:line="480" w:lineRule="auto"/>
         <w:contextualSpacing/>
         <w:rPr>
-          <w:color w:val="0563C1" w:themeColor="hyperlink"/>
-          <w:u w:val="single"/>
+          <w:rStyle w:val="Hyperlink"/>
         </w:rPr>
       </w:pPr>
       <w:hyperlink w:anchor="TableOfContents" w:history="1">
@@ -591,6 +4796,19 @@
     </w:p>
     <w:p>
       <w:pPr>
+        <w:rPr>
+          <w:rStyle w:val="Hyperlink"/>
+        </w:rPr>
+      </w:pPr>
+      <w:r>
+        <w:rPr>
+          <w:rStyle w:val="Hyperlink"/>
+        </w:rPr>
+        <w:br w:type="page"/>
+      </w:r>
+    </w:p>
+    <w:p>
+      <w:pPr>
         <w:spacing w:line="480" w:lineRule="auto"/>
         <w:contextualSpacing/>
         <w:rPr>
@@ -601,6 +4819,7 @@
         <w:rPr>
           <w:b/>
         </w:rPr>
+        <w:lastRenderedPageBreak/>
         <w:t xml:space="preserve">VII. </w:t>
       </w:r>
       <w:bookmarkStart w:id="7" w:name="TeamCapacityCalculation"/>
@@ -617,6 +4836,9 @@
         <w:spacing w:line="480" w:lineRule="auto"/>
         <w:contextualSpacing/>
       </w:pPr>
+      <w:r>
+        <w:t>The team expects to be able to complete an average of 16 story points in each sprint for an expected completion of 80 story points by the first release. In a best – case scenario, the team expects to be able to complete 20 story points in each sprint, for a maximum team capacity of 100 story points by the first release.</w:t>
+      </w:r>
     </w:p>
     <w:p>
       <w:pPr>
@@ -664,6 +4886,43 @@
         <w:spacing w:line="480" w:lineRule="auto"/>
         <w:contextualSpacing/>
       </w:pPr>
+      <w:r>
+        <w:t>Our first release is divided into five sprints. For each of those five sprints, we rotate who will represent the product owner and who will represent</w:t>
+      </w:r>
+      <w:r>
+        <w:t xml:space="preserve"> the product owner. For Sprint 4</w:t>
+      </w:r>
+      <w:r>
+        <w:t xml:space="preserve">, </w:t>
+      </w:r>
+      <w:r>
+        <w:t>Jonathan Bowie</w:t>
+      </w:r>
+      <w:r>
+        <w:t xml:space="preserve"> will be the Scrum Master, </w:t>
+      </w:r>
+      <w:r>
+        <w:t>Dean Dixon</w:t>
+      </w:r>
+      <w:r>
+        <w:t xml:space="preserve"> will be the Product Owner, and the development team will be comprised of Nicholas </w:t>
+      </w:r>
+      <w:proofErr w:type="spellStart"/>
+      <w:r>
+        <w:t>Kinderman</w:t>
+      </w:r>
+      <w:proofErr w:type="spellEnd"/>
+      <w:r>
+        <w:t xml:space="preserve">, Mark </w:t>
+      </w:r>
+      <w:proofErr w:type="spellStart"/>
+      <w:r>
+        <w:t>Lero</w:t>
+      </w:r>
+      <w:proofErr w:type="spellEnd"/>
+      <w:r>
+        <w:t>, Courtney Kirkham, Dean Dixon, and Jonathan Bowie.</w:t>
+      </w:r>
     </w:p>
     <w:p>
       <w:pPr>
@@ -695,7 +4954,6 @@
         <w:rPr>
           <w:b/>
         </w:rPr>
-        <w:lastRenderedPageBreak/>
         <w:t xml:space="preserve">IX. </w:t>
       </w:r>
       <w:bookmarkStart w:id="9" w:name="TeamCommitment"/>
@@ -712,6 +4970,22 @@
         <w:spacing w:line="480" w:lineRule="auto"/>
         <w:contextualSpacing/>
       </w:pPr>
+      <w:r>
+        <w:t>The team commits to showing up for every meeting and class. If a team member cannot show up for some reason, they will let the team know as soon as possible. They will also get in touch with a team member to find out what they missed before the next meeting commences.  When contacted by another member of the team for feedback or questions, the team commits to offering some notification acknowledging the message and either responding to the question/offering feedback or providing a timeframe in which a response can be expected; they will offer this notification within twenty-four hours of receiving the request. The team commits to communicating primarily through text messages throughout the week, following up with e-mail or voice communication as needed. The team also commits to daily check-ins with the scrum master via e-mail.</w:t>
+      </w:r>
+    </w:p>
+    <w:p>
+      <w:pPr>
+        <w:spacing w:line="480" w:lineRule="auto"/>
+        <w:contextualSpacing/>
+      </w:pPr>
+      <w:r>
+        <w:t xml:space="preserve">While roadblocks are an unavoidable part of life, when once comes up, the affected team member(s) will notify the team as soon as they know so the team can best figure out how to adapt. The team </w:t>
+      </w:r>
+      <w:r>
+        <w:lastRenderedPageBreak/>
+        <w:t>commits to moving their tasks on Trello, and the Product Owner commits to checking regularly to see which stories have been submitted for approval. The team commits to commenting code, and will sign code they contribute so code reviewers know who is responsible for what portion of the final code. Finally, the team commits to naming variables using camel case and prioritizing descriptive variable names over brief ones.</w:t>
+      </w:r>
     </w:p>
     <w:p>
       <w:pPr>
@@ -760,7 +5034,37 @@
         <w:contextualSpacing/>
       </w:pPr>
       <w:r>
-        <w:t>fulfilling roles</w:t>
+        <w:t>The team is concerned about c</w:t>
+      </w:r>
+      <w:r>
+        <w:t>oordinating the time keeping</w:t>
+      </w:r>
+      <w:r>
+        <w:t xml:space="preserve"> of the racers,</w:t>
+      </w:r>
+      <w:r>
+        <w:t xml:space="preserve"> as </w:t>
+      </w:r>
+      <w:r>
+        <w:t>well as</w:t>
+      </w:r>
+      <w:r>
+        <w:t xml:space="preserve"> making a secure database for user accounts. The team has also recognized that we could stand to improve our communication and better commit to using our collaborative tools. We are optimistic about being able to learn these skills throughout the lifetime of the project, but recognize they represent a wide variety of skills we need to develop.</w:t>
+      </w:r>
+      <w:r>
+        <w:t xml:space="preserve"> One of our biggest issues thus far in this release is difficulty with team members </w:t>
+      </w:r>
+      <w:r>
+        <w:t>fulfilling</w:t>
+      </w:r>
+      <w:r>
+        <w:t xml:space="preserve"> their</w:t>
+      </w:r>
+      <w:r>
+        <w:t xml:space="preserve"> roles</w:t>
+      </w:r>
+      <w:r>
+        <w:t xml:space="preserve"> as Product Owner or Scrum Master.</w:t>
       </w:r>
     </w:p>
     <w:p>
@@ -809,6 +5113,17 @@
         <w:spacing w:line="480" w:lineRule="auto"/>
         <w:contextualSpacing/>
       </w:pPr>
+      <w:r>
+        <w:t xml:space="preserve">The team will meet Monday nights after class, on Wednesday evenings at 10:30 PM via Discord, and on Sunday afternoons at 1:30 PM at Quickly Asian Fusion Café in </w:t>
+      </w:r>
+      <w:proofErr w:type="spellStart"/>
+      <w:r>
+        <w:t>D'Iberville</w:t>
+      </w:r>
+      <w:proofErr w:type="spellEnd"/>
+      <w:r>
+        <w:t>.</w:t>
+      </w:r>
     </w:p>
     <w:p>
       <w:pPr>
@@ -857,28 +5172,49 @@
         <w:contextualSpacing/>
       </w:pPr>
       <w:r>
-        <w:t>e-mail is now primary communication</w:t>
-      </w:r>
-    </w:p>
-    <w:p>
-      <w:pPr>
-        <w:spacing w:line="480" w:lineRule="auto"/>
-        <w:contextualSpacing/>
-      </w:pPr>
-      <w:r>
-        <w:t>scrum master daily communication</w:t>
-      </w:r>
-    </w:p>
-    <w:p>
-      <w:pPr>
-        <w:spacing w:line="480" w:lineRule="auto"/>
-        <w:contextualSpacing/>
-      </w:pPr>
-      <w:r>
-        <w:t>Jonathan lack of text based communication (discord is cool)</w:t>
-      </w:r>
-      <w:bookmarkStart w:id="13" w:name="_GoBack"/>
-      <w:bookmarkEnd w:id="13"/>
+        <w:t xml:space="preserve">The Monday night meetings are for sprint reviews and sprint planning. The Wednesday evening meetings are to check on the team's progress and address any roadblocks </w:t>
+      </w:r>
+      <w:proofErr w:type="gramStart"/>
+      <w:r>
+        <w:t>in the midst of</w:t>
+      </w:r>
+      <w:proofErr w:type="gramEnd"/>
+      <w:r>
+        <w:t xml:space="preserve"> the week, as well as serving as a hand-off timeline if any of the tasks for the sprint are scheduled to change hands in the midst of the sprint. The Sunday afternoon meetings are for the team to go over what they have completed and provide an overview for what will be presented in class on Mondays. Throughout the </w:t>
+      </w:r>
+      <w:r>
+        <w:lastRenderedPageBreak/>
+        <w:t xml:space="preserve">week, the team members will communicate via text messages and e-mails if they need to ask the team for feedback or assistance. All team members are to check e-mail daily. Text messages and e-mails will be responded to within a </w:t>
+      </w:r>
+      <w:proofErr w:type="gramStart"/>
+      <w:r>
+        <w:t>twenty-four hour</w:t>
+      </w:r>
+      <w:proofErr w:type="gramEnd"/>
+      <w:r>
+        <w:t xml:space="preserve"> time period to at least let the other team members know that their message has been received and is being considered. </w:t>
+      </w:r>
+      <w:r>
+        <w:t>E-mail</w:t>
+      </w:r>
+      <w:r>
+        <w:t xml:space="preserve"> will be the primary method of event-driven communication throughout the week, with follow-up </w:t>
+      </w:r>
+      <w:r>
+        <w:t>in</w:t>
+      </w:r>
+      <w:r>
+        <w:t xml:space="preserve"> voice clients as necessary. Additionally, if one (or more) of the team members encounters a road block, whether project related or not, that will cause a delay or inability to complete their allotted work for the sprint, they are to notify the team as soon as possible, so that the team may best figure out how to accommodate the change in situation.</w:t>
+      </w:r>
+    </w:p>
+    <w:p>
+      <w:pPr>
+        <w:spacing w:line="480" w:lineRule="auto"/>
+        <w:contextualSpacing/>
+      </w:pPr>
+      <w:r>
+        <w:t>The Scrum Master will e-mail the team daily to check on their progress. Each member of the team is expected to reply to this e-mail every day.</w:t>
+      </w:r>
     </w:p>
     <w:p>
       <w:pPr>
@@ -906,7 +5242,7 @@
           <w:b/>
         </w:rPr>
       </w:pPr>
-      <w:bookmarkStart w:id="14" w:name="CollaborationTools"/>
+      <w:bookmarkStart w:id="13" w:name="CollaborationTools"/>
       <w:r>
         <w:rPr>
           <w:b/>
@@ -914,7 +5250,16 @@
         <w:t>XIII. Collaboration Tools</w:t>
       </w:r>
     </w:p>
-    <w:bookmarkEnd w:id="14"/>
+    <w:bookmarkEnd w:id="13"/>
+    <w:p>
+      <w:pPr>
+        <w:spacing w:line="480" w:lineRule="auto"/>
+        <w:contextualSpacing/>
+      </w:pPr>
+      <w:r>
+        <w:t>The team will use Trello for keeping track of the product and sprint backlogs. GitHub is used for version control. Discord, text messages, and e-mail will be used for communication between in – person meetings. Google Drive will be used for keeping track of project files in addition to GitHub.</w:t>
+      </w:r>
+    </w:p>
     <w:p>
       <w:pPr>
         <w:spacing w:line="480" w:lineRule="auto"/>
@@ -926,8 +5271,19 @@
       </w:r>
       <w:proofErr w:type="spellEnd"/>
       <w:r>
-        <w:t xml:space="preserve"> will be local server</w:t>
-      </w:r>
+        <w:t xml:space="preserve"> will be </w:t>
+      </w:r>
+      <w:r>
+        <w:t xml:space="preserve">the </w:t>
+      </w:r>
+      <w:r>
+        <w:t>local server</w:t>
+      </w:r>
+      <w:r>
+        <w:t>.</w:t>
+      </w:r>
+      <w:bookmarkStart w:id="14" w:name="_GoBack"/>
+      <w:bookmarkEnd w:id="14"/>
     </w:p>
     <w:p>
       <w:pPr>
@@ -948,7 +5304,7 @@
       </w:hyperlink>
     </w:p>
     <w:sectPr>
-      <w:headerReference w:type="default" r:id="rId6"/>
+      <w:headerReference w:type="default" r:id="rId7"/>
       <w:pgSz w:w="12240" w:h="15840"/>
       <w:pgMar w:top="1440" w:right="1440" w:bottom="1440" w:left="1440" w:header="720" w:footer="720" w:gutter="0"/>
       <w:cols w:space="720"/>
@@ -1062,7 +5418,7 @@
           <w:rPr>
             <w:noProof/>
           </w:rPr>
-          <w:t>2</w:t>
+          <w:t>7</w:t>
         </w:r>
         <w:r>
           <w:rPr>

</xml_diff>